<commit_message>
Documento de Análisis tras aplicar PCU-005
</commit_message>
<xml_diff>
--- a/Analisis.docx
+++ b/Analisis.docx
@@ -84,7 +84,14 @@
           <w:sz w:val="32"/>
           <w:szCs w:val="32"/>
         </w:rPr>
-        <w:t xml:space="preserve">EC-DA. Versión 2.0 </w:t>
+        <w:t>EC-DA. Versión 6</w:t>
+      </w:r>
+      <w:r>
+        <w:rPr>
+          <w:sz w:val="32"/>
+          <w:szCs w:val="32"/>
+        </w:rPr>
+        <w:t xml:space="preserve">.0 </w:t>
       </w:r>
     </w:p>
     <w:p>
@@ -102,6 +109,8 @@
         </w:rPr>
         <w:t xml:space="preserve">26/04/2018 </w:t>
       </w:r>
+      <w:bookmarkStart w:id="0" w:name="_GoBack"/>
+      <w:bookmarkEnd w:id="0"/>
     </w:p>
     <w:p>
       <w:pPr>
@@ -357,8 +366,13 @@
             <w:tcW w:w="2268" w:type="dxa"/>
           </w:tcPr>
           <w:p>
-            <w:r>
-              <w:t xml:space="preserve">Usuario  y Equipo de Desarrollo </w:t>
+            <w:proofErr w:type="gramStart"/>
+            <w:r>
+              <w:t>Usuario  y</w:t>
+            </w:r>
+            <w:proofErr w:type="gramEnd"/>
+            <w:r>
+              <w:t xml:space="preserve"> Equipo de Desarrollo </w:t>
             </w:r>
           </w:p>
         </w:tc>
@@ -520,7 +534,15 @@
           </w:tcPr>
           <w:p>
             <w:r>
-              <w:t>Usuario y  Equipo de Desarrollo</w:t>
+              <w:t xml:space="preserve">Usuario </w:t>
+            </w:r>
+            <w:proofErr w:type="gramStart"/>
+            <w:r>
+              <w:t>y  Equipo</w:t>
+            </w:r>
+            <w:proofErr w:type="gramEnd"/>
+            <w:r>
+              <w:t xml:space="preserve"> de Desarrollo</w:t>
             </w:r>
           </w:p>
         </w:tc>
@@ -3022,23 +3044,23 @@
       <w:pPr>
         <w:pStyle w:val="Ttulo1"/>
       </w:pPr>
-      <w:bookmarkStart w:id="0" w:name="_Toc512522259"/>
+      <w:bookmarkStart w:id="1" w:name="_Toc512522259"/>
       <w:r>
         <w:lastRenderedPageBreak/>
         <w:t>1. Descripción del Sistema</w:t>
       </w:r>
-      <w:bookmarkEnd w:id="0"/>
+      <w:bookmarkEnd w:id="1"/>
     </w:p>
     <w:p/>
     <w:p>
       <w:pPr>
         <w:pStyle w:val="Ttulo2"/>
       </w:pPr>
-      <w:bookmarkStart w:id="1" w:name="_Toc512522260"/>
+      <w:bookmarkStart w:id="2" w:name="_Toc512522260"/>
       <w:r>
         <w:t>1.1. Descripción y Motivación</w:t>
       </w:r>
-      <w:bookmarkEnd w:id="1"/>
+      <w:bookmarkEnd w:id="2"/>
     </w:p>
     <w:p>
       <w:pPr>
@@ -3100,7 +3122,21 @@
         <w:rPr>
           <w:lang w:val="es-ES"/>
         </w:rPr>
-        <w:t xml:space="preserve">El sistema será utilizado tanto por los ingenieros de la empresa como por los clientes, por lo tanto debe existir una funcionalidad para que los usuarios se autentiquen y así dar las autorizaciones correspondientes sobre las opciones de la aplicación.  </w:t>
+        <w:t xml:space="preserve">El sistema será utilizado tanto por los ingenieros de la empresa como por los clientes, por lo </w:t>
+      </w:r>
+      <w:proofErr w:type="gramStart"/>
+      <w:r>
+        <w:rPr>
+          <w:lang w:val="es-ES"/>
+        </w:rPr>
+        <w:t>tanto</w:t>
+      </w:r>
+      <w:proofErr w:type="gramEnd"/>
+      <w:r>
+        <w:rPr>
+          <w:lang w:val="es-ES"/>
+        </w:rPr>
+        <w:t xml:space="preserve"> debe existir una funcionalidad para que los usuarios se autentiquen y así dar las autorizaciones correspondientes sobre las opciones de la aplicación.  </w:t>
       </w:r>
     </w:p>
     <w:p>
@@ -3121,11 +3157,11 @@
       <w:pPr>
         <w:pStyle w:val="Ttulo2"/>
       </w:pPr>
-      <w:bookmarkStart w:id="2" w:name="_Toc512522261"/>
+      <w:bookmarkStart w:id="3" w:name="_Toc512522261"/>
       <w:r>
         <w:t>1.2. Objetivos del Sistema</w:t>
       </w:r>
-      <w:bookmarkEnd w:id="2"/>
+      <w:bookmarkEnd w:id="3"/>
     </w:p>
     <w:p/>
     <w:p>
@@ -3558,8 +3594,6 @@
         </w:rPr>
         <w:t xml:space="preserve"> Permitirá mostrar información de los proyectos y toda la información relacionada con este.</w:t>
       </w:r>
-      <w:bookmarkStart w:id="3" w:name="_GoBack"/>
-      <w:bookmarkEnd w:id="3"/>
     </w:p>
     <w:p>
       <w:pPr>
@@ -4444,14 +4478,25 @@
                 <w:szCs w:val="20"/>
               </w:rPr>
             </w:pPr>
-            <w:r>
-              <w:rPr>
-                <w:rFonts w:ascii="Calibri" w:hAnsi="Calibri" w:cs="Times New Roman"/>
-                <w:b/>
-                <w:sz w:val="20"/>
-                <w:szCs w:val="20"/>
-              </w:rPr>
-              <w:t xml:space="preserve">Identificador: </w:t>
+            <w:proofErr w:type="spellStart"/>
+            <w:r>
+              <w:rPr>
+                <w:rFonts w:ascii="Calibri" w:hAnsi="Calibri" w:cs="Times New Roman"/>
+                <w:b/>
+                <w:sz w:val="20"/>
+                <w:szCs w:val="20"/>
+              </w:rPr>
+              <w:t>Identificador</w:t>
+            </w:r>
+            <w:proofErr w:type="spellEnd"/>
+            <w:r>
+              <w:rPr>
+                <w:rFonts w:ascii="Calibri" w:hAnsi="Calibri" w:cs="Times New Roman"/>
+                <w:b/>
+                <w:sz w:val="20"/>
+                <w:szCs w:val="20"/>
+              </w:rPr>
+              <w:t xml:space="preserve">: </w:t>
             </w:r>
           </w:p>
           <w:p>
@@ -4495,7 +4540,27 @@
                 <w:sz w:val="20"/>
                 <w:szCs w:val="20"/>
               </w:rPr>
-              <w:t>Indispensable/Deseable:</w:t>
+              <w:t>Indispensable/</w:t>
+            </w:r>
+            <w:proofErr w:type="spellStart"/>
+            <w:r>
+              <w:rPr>
+                <w:rFonts w:ascii="Calibri" w:hAnsi="Calibri" w:cs="Times New Roman"/>
+                <w:b/>
+                <w:sz w:val="20"/>
+                <w:szCs w:val="20"/>
+              </w:rPr>
+              <w:t>Deseable</w:t>
+            </w:r>
+            <w:proofErr w:type="spellEnd"/>
+            <w:r>
+              <w:rPr>
+                <w:rFonts w:ascii="Calibri" w:hAnsi="Calibri" w:cs="Times New Roman"/>
+                <w:b/>
+                <w:sz w:val="20"/>
+                <w:szCs w:val="20"/>
+              </w:rPr>
+              <w:t>:</w:t>
             </w:r>
           </w:p>
           <w:p>
@@ -4531,14 +4596,25 @@
                 <w:szCs w:val="20"/>
               </w:rPr>
             </w:pPr>
-            <w:r>
-              <w:rPr>
-                <w:rFonts w:ascii="Calibri" w:hAnsi="Calibri" w:cs="Times New Roman"/>
-                <w:b/>
-                <w:sz w:val="20"/>
-                <w:szCs w:val="20"/>
-              </w:rPr>
-              <w:t>Prioridad:</w:t>
+            <w:proofErr w:type="spellStart"/>
+            <w:r>
+              <w:rPr>
+                <w:rFonts w:ascii="Calibri" w:hAnsi="Calibri" w:cs="Times New Roman"/>
+                <w:b/>
+                <w:sz w:val="20"/>
+                <w:szCs w:val="20"/>
+              </w:rPr>
+              <w:t>Prioridad</w:t>
+            </w:r>
+            <w:proofErr w:type="spellEnd"/>
+            <w:r>
+              <w:rPr>
+                <w:rFonts w:ascii="Calibri" w:hAnsi="Calibri" w:cs="Times New Roman"/>
+                <w:b/>
+                <w:sz w:val="20"/>
+                <w:szCs w:val="20"/>
+              </w:rPr>
+              <w:t>:</w:t>
             </w:r>
           </w:p>
           <w:p>
@@ -4671,8 +4747,20 @@
                 <w:lang w:val="es-ES"/>
               </w:rPr>
               <w:lastRenderedPageBreak/>
-              <w:t>Autor/Modificación :</w:t>
-            </w:r>
+              <w:t>Autor/</w:t>
+            </w:r>
+            <w:proofErr w:type="gramStart"/>
+            <w:r>
+              <w:rPr>
+                <w:rFonts w:ascii="Calibri" w:hAnsi="Calibri" w:cs="Times New Roman"/>
+                <w:b/>
+                <w:sz w:val="20"/>
+                <w:szCs w:val="20"/>
+                <w:lang w:val="es-ES"/>
+              </w:rPr>
+              <w:t>Modificación :</w:t>
+            </w:r>
+            <w:proofErr w:type="gramEnd"/>
           </w:p>
           <w:p>
             <w:pPr>
@@ -4715,14 +4803,25 @@
                 <w:szCs w:val="20"/>
               </w:rPr>
             </w:pPr>
-            <w:r>
-              <w:rPr>
-                <w:rFonts w:ascii="Calibri" w:hAnsi="Calibri" w:cs="Times New Roman"/>
-                <w:b/>
-                <w:sz w:val="20"/>
-                <w:szCs w:val="20"/>
-              </w:rPr>
-              <w:t>Fecha:</w:t>
+            <w:proofErr w:type="spellStart"/>
+            <w:r>
+              <w:rPr>
+                <w:rFonts w:ascii="Calibri" w:hAnsi="Calibri" w:cs="Times New Roman"/>
+                <w:b/>
+                <w:sz w:val="20"/>
+                <w:szCs w:val="20"/>
+              </w:rPr>
+              <w:t>Fecha</w:t>
+            </w:r>
+            <w:proofErr w:type="spellEnd"/>
+            <w:r>
+              <w:rPr>
+                <w:rFonts w:ascii="Calibri" w:hAnsi="Calibri" w:cs="Times New Roman"/>
+                <w:b/>
+                <w:sz w:val="20"/>
+                <w:szCs w:val="20"/>
+              </w:rPr>
+              <w:t>:</w:t>
             </w:r>
           </w:p>
           <w:p>
@@ -4918,14 +5017,25 @@
                 <w:szCs w:val="20"/>
               </w:rPr>
             </w:pPr>
-            <w:r>
-              <w:rPr>
-                <w:rFonts w:ascii="Calibri" w:hAnsi="Calibri" w:cs="Times New Roman"/>
-                <w:b/>
-                <w:sz w:val="20"/>
-                <w:szCs w:val="20"/>
-              </w:rPr>
-              <w:t>Resumen:</w:t>
+            <w:proofErr w:type="spellStart"/>
+            <w:r>
+              <w:rPr>
+                <w:rFonts w:ascii="Calibri" w:hAnsi="Calibri" w:cs="Times New Roman"/>
+                <w:b/>
+                <w:sz w:val="20"/>
+                <w:szCs w:val="20"/>
+              </w:rPr>
+              <w:t>Resumen</w:t>
+            </w:r>
+            <w:proofErr w:type="spellEnd"/>
+            <w:r>
+              <w:rPr>
+                <w:rFonts w:ascii="Calibri" w:hAnsi="Calibri" w:cs="Times New Roman"/>
+                <w:b/>
+                <w:sz w:val="20"/>
+                <w:szCs w:val="20"/>
+              </w:rPr>
+              <w:t>:</w:t>
             </w:r>
           </w:p>
           <w:p>
@@ -4983,7 +5093,27 @@
                 <w:sz w:val="20"/>
                 <w:szCs w:val="20"/>
               </w:rPr>
-              <w:t>Pre-condiciones:</w:t>
+              <w:t>Pre-</w:t>
+            </w:r>
+            <w:proofErr w:type="spellStart"/>
+            <w:r>
+              <w:rPr>
+                <w:rFonts w:ascii="Calibri" w:hAnsi="Calibri" w:cs="Times New Roman"/>
+                <w:b/>
+                <w:sz w:val="20"/>
+                <w:szCs w:val="20"/>
+              </w:rPr>
+              <w:t>condiciones</w:t>
+            </w:r>
+            <w:proofErr w:type="spellEnd"/>
+            <w:r>
+              <w:rPr>
+                <w:rFonts w:ascii="Calibri" w:hAnsi="Calibri" w:cs="Times New Roman"/>
+                <w:b/>
+                <w:sz w:val="20"/>
+                <w:szCs w:val="20"/>
+              </w:rPr>
+              <w:t>:</w:t>
             </w:r>
           </w:p>
           <w:p>
@@ -5050,7 +5180,27 @@
                 <w:sz w:val="20"/>
                 <w:szCs w:val="20"/>
               </w:rPr>
-              <w:t>Post-condiciones:</w:t>
+              <w:t>Post-</w:t>
+            </w:r>
+            <w:proofErr w:type="spellStart"/>
+            <w:r>
+              <w:rPr>
+                <w:rFonts w:ascii="Calibri" w:hAnsi="Calibri" w:cs="Times New Roman"/>
+                <w:b/>
+                <w:sz w:val="20"/>
+                <w:szCs w:val="20"/>
+              </w:rPr>
+              <w:t>condiciones</w:t>
+            </w:r>
+            <w:proofErr w:type="spellEnd"/>
+            <w:r>
+              <w:rPr>
+                <w:rFonts w:ascii="Calibri" w:hAnsi="Calibri" w:cs="Times New Roman"/>
+                <w:b/>
+                <w:sz w:val="20"/>
+                <w:szCs w:val="20"/>
+              </w:rPr>
+              <w:t>:</w:t>
             </w:r>
           </w:p>
           <w:p>
@@ -5127,15 +5277,57 @@
                 <w:szCs w:val="20"/>
               </w:rPr>
             </w:pPr>
-            <w:r>
-              <w:rPr>
-                <w:rFonts w:ascii="Calibri" w:hAnsi="Calibri" w:cs="Times New Roman"/>
-                <w:b/>
-                <w:sz w:val="20"/>
-                <w:szCs w:val="20"/>
-              </w:rPr>
-              <w:t>Curso Básico de Eventos</w:t>
-            </w:r>
+            <w:proofErr w:type="spellStart"/>
+            <w:r>
+              <w:rPr>
+                <w:rFonts w:ascii="Calibri" w:hAnsi="Calibri" w:cs="Times New Roman"/>
+                <w:b/>
+                <w:sz w:val="20"/>
+                <w:szCs w:val="20"/>
+              </w:rPr>
+              <w:t>Curso</w:t>
+            </w:r>
+            <w:proofErr w:type="spellEnd"/>
+            <w:r>
+              <w:rPr>
+                <w:rFonts w:ascii="Calibri" w:hAnsi="Calibri" w:cs="Times New Roman"/>
+                <w:b/>
+                <w:sz w:val="20"/>
+                <w:szCs w:val="20"/>
+              </w:rPr>
+              <w:t xml:space="preserve"> </w:t>
+            </w:r>
+            <w:proofErr w:type="spellStart"/>
+            <w:r>
+              <w:rPr>
+                <w:rFonts w:ascii="Calibri" w:hAnsi="Calibri" w:cs="Times New Roman"/>
+                <w:b/>
+                <w:sz w:val="20"/>
+                <w:szCs w:val="20"/>
+              </w:rPr>
+              <w:t>Básico</w:t>
+            </w:r>
+            <w:proofErr w:type="spellEnd"/>
+            <w:r>
+              <w:rPr>
+                <w:rFonts w:ascii="Calibri" w:hAnsi="Calibri" w:cs="Times New Roman"/>
+                <w:b/>
+                <w:sz w:val="20"/>
+                <w:szCs w:val="20"/>
+              </w:rPr>
+              <w:t xml:space="preserve"> de </w:t>
+            </w:r>
+            <w:proofErr w:type="spellStart"/>
+            <w:r>
+              <w:rPr>
+                <w:rFonts w:ascii="Calibri" w:hAnsi="Calibri" w:cs="Times New Roman"/>
+                <w:b/>
+                <w:sz w:val="20"/>
+                <w:szCs w:val="20"/>
+              </w:rPr>
+              <w:t>Eventos</w:t>
+            </w:r>
+            <w:proofErr w:type="spellEnd"/>
           </w:p>
         </w:tc>
       </w:tr>
@@ -5160,6 +5352,7 @@
                 <w:szCs w:val="20"/>
               </w:rPr>
             </w:pPr>
+            <w:proofErr w:type="spellStart"/>
             <w:r>
               <w:rPr>
                 <w:rFonts w:ascii="Calibri" w:hAnsi="Calibri" w:cs="Times New Roman"/>
@@ -5169,6 +5362,7 @@
               </w:rPr>
               <w:t>Usuario</w:t>
             </w:r>
+            <w:proofErr w:type="spellEnd"/>
           </w:p>
         </w:tc>
         <w:tc>
@@ -5651,7 +5845,27 @@
                 <w:szCs w:val="20"/>
                 <w:lang w:val="es-ES_tradnl"/>
               </w:rPr>
-              <w:t xml:space="preserve">dentificador externo, indispensable/deseable, prioridad, precondiciones, postcondiciones, descripción entradas, descripción salidas, caminos de excepción, puntos de </w:t>
+              <w:t xml:space="preserve">dentificador externo, indispensable/deseable, prioridad, precondiciones, </w:t>
+            </w:r>
+            <w:proofErr w:type="spellStart"/>
+            <w:r>
+              <w:rPr>
+                <w:rFonts w:ascii="Arial" w:hAnsi="Arial" w:cs="Arial"/>
+                <w:sz w:val="20"/>
+                <w:szCs w:val="20"/>
+                <w:lang w:val="es-ES_tradnl"/>
+              </w:rPr>
+              <w:t>postcondiciones</w:t>
+            </w:r>
+            <w:proofErr w:type="spellEnd"/>
+            <w:r>
+              <w:rPr>
+                <w:rFonts w:ascii="Arial" w:hAnsi="Arial" w:cs="Arial"/>
+                <w:sz w:val="20"/>
+                <w:szCs w:val="20"/>
+                <w:lang w:val="es-ES_tradnl"/>
+              </w:rPr>
+              <w:t xml:space="preserve">, descripción entradas, descripción salidas, caminos de excepción, puntos de </w:t>
             </w:r>
             <w:r>
               <w:rPr>
@@ -5706,7 +5920,27 @@
                 <w:szCs w:val="20"/>
                 <w:lang w:val="es-ES_tradnl"/>
               </w:rPr>
-              <w:t>va ingresando los datos que pide el sistema: identificador externo, precondiciones, postcondiciones, entradas, salidas, caminos de excepción, puntos de extensión, flujo básico de eventos</w:t>
+              <w:t xml:space="preserve">va ingresando los datos que pide el sistema: identificador externo, precondiciones, </w:t>
+            </w:r>
+            <w:proofErr w:type="spellStart"/>
+            <w:r>
+              <w:rPr>
+                <w:rFonts w:ascii="Arial" w:hAnsi="Arial" w:cs="Times New Roman"/>
+                <w:sz w:val="20"/>
+                <w:szCs w:val="20"/>
+                <w:lang w:val="es-ES_tradnl"/>
+              </w:rPr>
+              <w:t>postcondiciones</w:t>
+            </w:r>
+            <w:proofErr w:type="spellEnd"/>
+            <w:r>
+              <w:rPr>
+                <w:rFonts w:ascii="Arial" w:hAnsi="Arial" w:cs="Times New Roman"/>
+                <w:sz w:val="20"/>
+                <w:szCs w:val="20"/>
+                <w:lang w:val="es-ES_tradnl"/>
+              </w:rPr>
+              <w:t>, entradas, salidas, caminos de excepción, puntos de extensión, flujo básico de eventos</w:t>
             </w:r>
             <w:r>
               <w:rPr>
@@ -5856,8 +6090,19 @@
                 <w:sz w:val="20"/>
                 <w:szCs w:val="20"/>
               </w:rPr>
-              <w:t>Caminos Alternativos</w:t>
-            </w:r>
+              <w:t xml:space="preserve">Caminos </w:t>
+            </w:r>
+            <w:proofErr w:type="spellStart"/>
+            <w:r>
+              <w:rPr>
+                <w:rFonts w:ascii="Calibri" w:hAnsi="Calibri" w:cs="Times New Roman"/>
+                <w:b/>
+                <w:sz w:val="20"/>
+                <w:szCs w:val="20"/>
+              </w:rPr>
+              <w:t>Alternativos</w:t>
+            </w:r>
+            <w:proofErr w:type="spellEnd"/>
           </w:p>
         </w:tc>
       </w:tr>
@@ -6048,15 +6293,37 @@
                 <w:szCs w:val="20"/>
               </w:rPr>
             </w:pPr>
-            <w:r>
-              <w:rPr>
-                <w:rFonts w:ascii="Calibri" w:hAnsi="Calibri" w:cs="Times New Roman"/>
-                <w:b/>
-                <w:sz w:val="20"/>
-                <w:szCs w:val="20"/>
-              </w:rPr>
-              <w:t>Puntos de Extensión</w:t>
-            </w:r>
+            <w:proofErr w:type="spellStart"/>
+            <w:r>
+              <w:rPr>
+                <w:rFonts w:ascii="Calibri" w:hAnsi="Calibri" w:cs="Times New Roman"/>
+                <w:b/>
+                <w:sz w:val="20"/>
+                <w:szCs w:val="20"/>
+              </w:rPr>
+              <w:t>Puntos</w:t>
+            </w:r>
+            <w:proofErr w:type="spellEnd"/>
+            <w:r>
+              <w:rPr>
+                <w:rFonts w:ascii="Calibri" w:hAnsi="Calibri" w:cs="Times New Roman"/>
+                <w:b/>
+                <w:sz w:val="20"/>
+                <w:szCs w:val="20"/>
+              </w:rPr>
+              <w:t xml:space="preserve"> de </w:t>
+            </w:r>
+            <w:proofErr w:type="spellStart"/>
+            <w:r>
+              <w:rPr>
+                <w:rFonts w:ascii="Calibri" w:hAnsi="Calibri" w:cs="Times New Roman"/>
+                <w:b/>
+                <w:sz w:val="20"/>
+                <w:szCs w:val="20"/>
+              </w:rPr>
+              <w:t>Extensión</w:t>
+            </w:r>
+            <w:proofErr w:type="spellEnd"/>
           </w:p>
         </w:tc>
       </w:tr>
@@ -6750,7 +7017,27 @@
                 <w:sz w:val="20"/>
                 <w:szCs w:val="20"/>
               </w:rPr>
-              <w:t>Pre-condiciones:</w:t>
+              <w:t>Pre-</w:t>
+            </w:r>
+            <w:proofErr w:type="spellStart"/>
+            <w:r>
+              <w:rPr>
+                <w:rFonts w:ascii="Calibri" w:hAnsi="Calibri" w:cs="Times New Roman"/>
+                <w:b/>
+                <w:sz w:val="20"/>
+                <w:szCs w:val="20"/>
+              </w:rPr>
+              <w:t>condiciones</w:t>
+            </w:r>
+            <w:proofErr w:type="spellEnd"/>
+            <w:r>
+              <w:rPr>
+                <w:rFonts w:ascii="Calibri" w:hAnsi="Calibri" w:cs="Times New Roman"/>
+                <w:b/>
+                <w:sz w:val="20"/>
+                <w:szCs w:val="20"/>
+              </w:rPr>
+              <w:t>:</w:t>
             </w:r>
           </w:p>
           <w:p>
@@ -6814,7 +7101,27 @@
                 <w:sz w:val="20"/>
                 <w:szCs w:val="20"/>
               </w:rPr>
-              <w:t>Post-condiciones:</w:t>
+              <w:t>Post-</w:t>
+            </w:r>
+            <w:proofErr w:type="spellStart"/>
+            <w:r>
+              <w:rPr>
+                <w:rFonts w:ascii="Calibri" w:hAnsi="Calibri" w:cs="Times New Roman"/>
+                <w:b/>
+                <w:sz w:val="20"/>
+                <w:szCs w:val="20"/>
+              </w:rPr>
+              <w:t>condiciones</w:t>
+            </w:r>
+            <w:proofErr w:type="spellEnd"/>
+            <w:r>
+              <w:rPr>
+                <w:rFonts w:ascii="Calibri" w:hAnsi="Calibri" w:cs="Times New Roman"/>
+                <w:b/>
+                <w:sz w:val="20"/>
+                <w:szCs w:val="20"/>
+              </w:rPr>
+              <w:t>:</w:t>
             </w:r>
           </w:p>
           <w:p>
@@ -6861,15 +7168,57 @@
                 <w:szCs w:val="20"/>
               </w:rPr>
             </w:pPr>
-            <w:r>
-              <w:rPr>
-                <w:rFonts w:ascii="Calibri" w:hAnsi="Calibri" w:cs="Times New Roman"/>
-                <w:b/>
-                <w:sz w:val="20"/>
-                <w:szCs w:val="20"/>
-              </w:rPr>
-              <w:t>Curso Básico de Eventos</w:t>
-            </w:r>
+            <w:proofErr w:type="spellStart"/>
+            <w:r>
+              <w:rPr>
+                <w:rFonts w:ascii="Calibri" w:hAnsi="Calibri" w:cs="Times New Roman"/>
+                <w:b/>
+                <w:sz w:val="20"/>
+                <w:szCs w:val="20"/>
+              </w:rPr>
+              <w:t>Curso</w:t>
+            </w:r>
+            <w:proofErr w:type="spellEnd"/>
+            <w:r>
+              <w:rPr>
+                <w:rFonts w:ascii="Calibri" w:hAnsi="Calibri" w:cs="Times New Roman"/>
+                <w:b/>
+                <w:sz w:val="20"/>
+                <w:szCs w:val="20"/>
+              </w:rPr>
+              <w:t xml:space="preserve"> </w:t>
+            </w:r>
+            <w:proofErr w:type="spellStart"/>
+            <w:r>
+              <w:rPr>
+                <w:rFonts w:ascii="Calibri" w:hAnsi="Calibri" w:cs="Times New Roman"/>
+                <w:b/>
+                <w:sz w:val="20"/>
+                <w:szCs w:val="20"/>
+              </w:rPr>
+              <w:t>Básico</w:t>
+            </w:r>
+            <w:proofErr w:type="spellEnd"/>
+            <w:r>
+              <w:rPr>
+                <w:rFonts w:ascii="Calibri" w:hAnsi="Calibri" w:cs="Times New Roman"/>
+                <w:b/>
+                <w:sz w:val="20"/>
+                <w:szCs w:val="20"/>
+              </w:rPr>
+              <w:t xml:space="preserve"> de </w:t>
+            </w:r>
+            <w:proofErr w:type="spellStart"/>
+            <w:r>
+              <w:rPr>
+                <w:rFonts w:ascii="Calibri" w:hAnsi="Calibri" w:cs="Times New Roman"/>
+                <w:b/>
+                <w:sz w:val="20"/>
+                <w:szCs w:val="20"/>
+              </w:rPr>
+              <w:t>Eventos</w:t>
+            </w:r>
+            <w:proofErr w:type="spellEnd"/>
           </w:p>
         </w:tc>
       </w:tr>
@@ -6891,6 +7240,7 @@
                 <w:szCs w:val="20"/>
               </w:rPr>
             </w:pPr>
+            <w:proofErr w:type="spellStart"/>
             <w:r>
               <w:rPr>
                 <w:rFonts w:ascii="Calibri" w:hAnsi="Calibri" w:cs="Times New Roman"/>
@@ -6900,6 +7250,7 @@
               </w:rPr>
               <w:t>Usuario</w:t>
             </w:r>
+            <w:proofErr w:type="spellEnd"/>
           </w:p>
         </w:tc>
         <w:tc>
@@ -7204,8 +7555,19 @@
                 <w:sz w:val="20"/>
                 <w:szCs w:val="20"/>
               </w:rPr>
-              <w:t>Caminos Alternativos</w:t>
-            </w:r>
+              <w:t xml:space="preserve">Caminos </w:t>
+            </w:r>
+            <w:proofErr w:type="spellStart"/>
+            <w:r>
+              <w:rPr>
+                <w:rFonts w:ascii="Calibri" w:hAnsi="Calibri" w:cs="Times New Roman"/>
+                <w:b/>
+                <w:sz w:val="20"/>
+                <w:szCs w:val="20"/>
+              </w:rPr>
+              <w:t>Alternativos</w:t>
+            </w:r>
+            <w:proofErr w:type="spellEnd"/>
           </w:p>
         </w:tc>
       </w:tr>
@@ -7254,8 +7616,19 @@
                 <w:sz w:val="20"/>
                 <w:szCs w:val="20"/>
               </w:rPr>
-              <w:t>Caminos de Excepción</w:t>
-            </w:r>
+              <w:t xml:space="preserve">Caminos de </w:t>
+            </w:r>
+            <w:proofErr w:type="spellStart"/>
+            <w:r>
+              <w:rPr>
+                <w:rFonts w:ascii="Calibri" w:hAnsi="Calibri" w:cs="Times New Roman"/>
+                <w:b/>
+                <w:sz w:val="20"/>
+                <w:szCs w:val="20"/>
+              </w:rPr>
+              <w:t>Excepción</w:t>
+            </w:r>
+            <w:proofErr w:type="spellEnd"/>
           </w:p>
         </w:tc>
       </w:tr>
@@ -7297,15 +7670,37 @@
                 <w:szCs w:val="20"/>
               </w:rPr>
             </w:pPr>
-            <w:r>
-              <w:rPr>
-                <w:rFonts w:ascii="Calibri" w:hAnsi="Calibri" w:cs="Times New Roman"/>
-                <w:b/>
-                <w:sz w:val="20"/>
-                <w:szCs w:val="20"/>
-              </w:rPr>
-              <w:t>Puntos de Extensión</w:t>
-            </w:r>
+            <w:proofErr w:type="spellStart"/>
+            <w:r>
+              <w:rPr>
+                <w:rFonts w:ascii="Calibri" w:hAnsi="Calibri" w:cs="Times New Roman"/>
+                <w:b/>
+                <w:sz w:val="20"/>
+                <w:szCs w:val="20"/>
+              </w:rPr>
+              <w:t>Puntos</w:t>
+            </w:r>
+            <w:proofErr w:type="spellEnd"/>
+            <w:r>
+              <w:rPr>
+                <w:rFonts w:ascii="Calibri" w:hAnsi="Calibri" w:cs="Times New Roman"/>
+                <w:b/>
+                <w:sz w:val="20"/>
+                <w:szCs w:val="20"/>
+              </w:rPr>
+              <w:t xml:space="preserve"> de </w:t>
+            </w:r>
+            <w:proofErr w:type="spellStart"/>
+            <w:r>
+              <w:rPr>
+                <w:rFonts w:ascii="Calibri" w:hAnsi="Calibri" w:cs="Times New Roman"/>
+                <w:b/>
+                <w:sz w:val="20"/>
+                <w:szCs w:val="20"/>
+              </w:rPr>
+              <w:t>Extensión</w:t>
+            </w:r>
+            <w:proofErr w:type="spellEnd"/>
           </w:p>
         </w:tc>
       </w:tr>
@@ -7515,6 +7910,7 @@
                 <w:lang w:val="en-US" w:bidi="en-US"/>
               </w:rPr>
             </w:pPr>
+            <w:proofErr w:type="spellStart"/>
             <w:r>
               <w:rPr>
                 <w:rFonts w:ascii="Calibri" w:eastAsia="Times New Roman" w:hAnsi="Calibri" w:cs="Arial"/>
@@ -7523,7 +7919,18 @@
                 <w:szCs w:val="20"/>
                 <w:lang w:val="en-US" w:bidi="en-US"/>
               </w:rPr>
-              <w:t xml:space="preserve">Identificador: </w:t>
+              <w:t>Identificador</w:t>
+            </w:r>
+            <w:proofErr w:type="spellEnd"/>
+            <w:r>
+              <w:rPr>
+                <w:rFonts w:ascii="Calibri" w:eastAsia="Times New Roman" w:hAnsi="Calibri" w:cs="Arial"/>
+                <w:b/>
+                <w:sz w:val="20"/>
+                <w:szCs w:val="20"/>
+                <w:lang w:val="en-US" w:bidi="en-US"/>
+              </w:rPr>
+              <w:t xml:space="preserve">: </w:t>
             </w:r>
           </w:p>
           <w:p>
@@ -7578,25 +7985,47 @@
                 <w:szCs w:val="20"/>
                 <w:lang w:val="en-US" w:bidi="en-US"/>
               </w:rPr>
-              <w:t>Indispensable/Deseable:</w:t>
-            </w:r>
-          </w:p>
-          <w:p>
-            <w:pPr>
+              <w:t>Indispensable/</w:t>
+            </w:r>
+            <w:proofErr w:type="spellStart"/>
+            <w:r>
               <w:rPr>
                 <w:rFonts w:ascii="Calibri" w:eastAsia="Times New Roman" w:hAnsi="Calibri" w:cs="Arial"/>
+                <w:b/>
                 <w:sz w:val="20"/>
                 <w:szCs w:val="20"/>
                 <w:lang w:val="en-US" w:bidi="en-US"/>
               </w:rPr>
-            </w:pPr>
+              <w:t>Deseable</w:t>
+            </w:r>
+            <w:proofErr w:type="spellEnd"/>
             <w:r>
               <w:rPr>
                 <w:rFonts w:ascii="Calibri" w:eastAsia="Times New Roman" w:hAnsi="Calibri" w:cs="Arial"/>
+                <w:b/>
                 <w:sz w:val="20"/>
                 <w:szCs w:val="20"/>
                 <w:lang w:val="en-US" w:bidi="en-US"/>
               </w:rPr>
+              <w:t>:</w:t>
+            </w:r>
+          </w:p>
+          <w:p>
+            <w:pPr>
+              <w:rPr>
+                <w:rFonts w:ascii="Calibri" w:eastAsia="Times New Roman" w:hAnsi="Calibri" w:cs="Arial"/>
+                <w:sz w:val="20"/>
+                <w:szCs w:val="20"/>
+                <w:lang w:val="en-US" w:bidi="en-US"/>
+              </w:rPr>
+            </w:pPr>
+            <w:r>
+              <w:rPr>
+                <w:rFonts w:ascii="Calibri" w:eastAsia="Times New Roman" w:hAnsi="Calibri" w:cs="Arial"/>
+                <w:sz w:val="20"/>
+                <w:szCs w:val="20"/>
+                <w:lang w:val="en-US" w:bidi="en-US"/>
+              </w:rPr>
               <w:t>Indispensable</w:t>
             </w:r>
           </w:p>
@@ -7615,6 +8044,7 @@
                 <w:lang w:val="en-US" w:bidi="en-US"/>
               </w:rPr>
             </w:pPr>
+            <w:proofErr w:type="spellStart"/>
             <w:r>
               <w:rPr>
                 <w:rFonts w:ascii="Calibri" w:eastAsia="Times New Roman" w:hAnsi="Calibri" w:cs="Times New Roman"/>
@@ -7623,7 +8053,18 @@
                 <w:szCs w:val="20"/>
                 <w:lang w:val="en-US" w:bidi="en-US"/>
               </w:rPr>
-              <w:t>Prioridad:</w:t>
+              <w:t>Prioridad</w:t>
+            </w:r>
+            <w:proofErr w:type="spellEnd"/>
+            <w:r>
+              <w:rPr>
+                <w:rFonts w:ascii="Calibri" w:eastAsia="Times New Roman" w:hAnsi="Calibri" w:cs="Times New Roman"/>
+                <w:b/>
+                <w:sz w:val="20"/>
+                <w:szCs w:val="20"/>
+                <w:lang w:val="en-US" w:bidi="en-US"/>
+              </w:rPr>
+              <w:t>:</w:t>
             </w:r>
           </w:p>
           <w:p>
@@ -7776,6 +8217,7 @@
                 <w:lang w:val="en-US" w:bidi="en-US"/>
               </w:rPr>
             </w:pPr>
+            <w:proofErr w:type="spellStart"/>
             <w:r>
               <w:rPr>
                 <w:rFonts w:ascii="Calibri" w:eastAsia="Times New Roman" w:hAnsi="Calibri" w:cs="Arial"/>
@@ -7784,7 +8226,18 @@
                 <w:szCs w:val="20"/>
                 <w:lang w:val="en-US" w:bidi="en-US"/>
               </w:rPr>
-              <w:t>Fecha:</w:t>
+              <w:t>Fecha</w:t>
+            </w:r>
+            <w:proofErr w:type="spellEnd"/>
+            <w:r>
+              <w:rPr>
+                <w:rFonts w:ascii="Calibri" w:eastAsia="Times New Roman" w:hAnsi="Calibri" w:cs="Arial"/>
+                <w:b/>
+                <w:sz w:val="20"/>
+                <w:szCs w:val="20"/>
+                <w:lang w:val="en-US" w:bidi="en-US"/>
+              </w:rPr>
+              <w:t>:</w:t>
             </w:r>
           </w:p>
           <w:p>
@@ -8036,7 +8489,29 @@
                 <w:szCs w:val="20"/>
                 <w:lang w:val="en-US" w:bidi="en-US"/>
               </w:rPr>
-              <w:t>Pre-condiciones:</w:t>
+              <w:t>Pre-</w:t>
+            </w:r>
+            <w:proofErr w:type="spellStart"/>
+            <w:r>
+              <w:rPr>
+                <w:rFonts w:ascii="Calibri" w:eastAsia="Times New Roman" w:hAnsi="Calibri" w:cs="Arial"/>
+                <w:b/>
+                <w:sz w:val="20"/>
+                <w:szCs w:val="20"/>
+                <w:lang w:val="en-US" w:bidi="en-US"/>
+              </w:rPr>
+              <w:t>condiciones</w:t>
+            </w:r>
+            <w:proofErr w:type="spellEnd"/>
+            <w:r>
+              <w:rPr>
+                <w:rFonts w:ascii="Calibri" w:eastAsia="Times New Roman" w:hAnsi="Calibri" w:cs="Arial"/>
+                <w:b/>
+                <w:sz w:val="20"/>
+                <w:szCs w:val="20"/>
+                <w:lang w:val="en-US" w:bidi="en-US"/>
+              </w:rPr>
+              <w:t>:</w:t>
             </w:r>
           </w:p>
           <w:p>
@@ -8112,7 +8587,29 @@
                 <w:szCs w:val="20"/>
                 <w:lang w:val="en-US" w:bidi="en-US"/>
               </w:rPr>
-              <w:t>Post-condiciones:</w:t>
+              <w:t>Post-</w:t>
+            </w:r>
+            <w:proofErr w:type="spellStart"/>
+            <w:r>
+              <w:rPr>
+                <w:rFonts w:ascii="Calibri" w:eastAsia="Times New Roman" w:hAnsi="Calibri" w:cs="Arial"/>
+                <w:b/>
+                <w:sz w:val="20"/>
+                <w:szCs w:val="20"/>
+                <w:lang w:val="en-US" w:bidi="en-US"/>
+              </w:rPr>
+              <w:t>condiciones</w:t>
+            </w:r>
+            <w:proofErr w:type="spellEnd"/>
+            <w:r>
+              <w:rPr>
+                <w:rFonts w:ascii="Calibri" w:eastAsia="Times New Roman" w:hAnsi="Calibri" w:cs="Arial"/>
+                <w:b/>
+                <w:sz w:val="20"/>
+                <w:szCs w:val="20"/>
+                <w:lang w:val="en-US" w:bidi="en-US"/>
+              </w:rPr>
+              <w:t>:</w:t>
             </w:r>
           </w:p>
           <w:p>
@@ -8162,6 +8659,7 @@
                 <w:lang w:val="en-US" w:bidi="en-US"/>
               </w:rPr>
             </w:pPr>
+            <w:proofErr w:type="spellStart"/>
             <w:r>
               <w:rPr>
                 <w:rFonts w:ascii="Calibri" w:eastAsia="Times New Roman" w:hAnsi="Calibri" w:cs="Arial"/>
@@ -8170,8 +8668,53 @@
                 <w:szCs w:val="20"/>
                 <w:lang w:val="en-US" w:bidi="en-US"/>
               </w:rPr>
-              <w:t>Curso Básico de Eventos</w:t>
-            </w:r>
+              <w:t>Curso</w:t>
+            </w:r>
+            <w:proofErr w:type="spellEnd"/>
+            <w:r>
+              <w:rPr>
+                <w:rFonts w:ascii="Calibri" w:eastAsia="Times New Roman" w:hAnsi="Calibri" w:cs="Arial"/>
+                <w:b/>
+                <w:sz w:val="20"/>
+                <w:szCs w:val="20"/>
+                <w:lang w:val="en-US" w:bidi="en-US"/>
+              </w:rPr>
+              <w:t xml:space="preserve"> </w:t>
+            </w:r>
+            <w:proofErr w:type="spellStart"/>
+            <w:r>
+              <w:rPr>
+                <w:rFonts w:ascii="Calibri" w:eastAsia="Times New Roman" w:hAnsi="Calibri" w:cs="Arial"/>
+                <w:b/>
+                <w:sz w:val="20"/>
+                <w:szCs w:val="20"/>
+                <w:lang w:val="en-US" w:bidi="en-US"/>
+              </w:rPr>
+              <w:t>Básico</w:t>
+            </w:r>
+            <w:proofErr w:type="spellEnd"/>
+            <w:r>
+              <w:rPr>
+                <w:rFonts w:ascii="Calibri" w:eastAsia="Times New Roman" w:hAnsi="Calibri" w:cs="Arial"/>
+                <w:b/>
+                <w:sz w:val="20"/>
+                <w:szCs w:val="20"/>
+                <w:lang w:val="en-US" w:bidi="en-US"/>
+              </w:rPr>
+              <w:t xml:space="preserve"> de </w:t>
+            </w:r>
+            <w:proofErr w:type="spellStart"/>
+            <w:r>
+              <w:rPr>
+                <w:rFonts w:ascii="Calibri" w:eastAsia="Times New Roman" w:hAnsi="Calibri" w:cs="Arial"/>
+                <w:b/>
+                <w:sz w:val="20"/>
+                <w:szCs w:val="20"/>
+                <w:lang w:val="en-US" w:bidi="en-US"/>
+              </w:rPr>
+              <w:t>Eventos</w:t>
+            </w:r>
+            <w:proofErr w:type="spellEnd"/>
           </w:p>
         </w:tc>
       </w:tr>
@@ -8196,6 +8739,7 @@
                 <w:lang w:val="en-US" w:bidi="en-US"/>
               </w:rPr>
             </w:pPr>
+            <w:proofErr w:type="spellStart"/>
             <w:r>
               <w:rPr>
                 <w:rFonts w:ascii="Calibri" w:eastAsia="Times New Roman" w:hAnsi="Calibri" w:cs="Arial"/>
@@ -8206,6 +8750,7 @@
               </w:rPr>
               <w:t>Usuario</w:t>
             </w:r>
+            <w:proofErr w:type="spellEnd"/>
           </w:p>
         </w:tc>
         <w:tc>
@@ -8604,8 +9149,20 @@
                 <w:szCs w:val="20"/>
                 <w:lang w:val="en-US" w:bidi="en-US"/>
               </w:rPr>
-              <w:t>Caminos Alternativos</w:t>
-            </w:r>
+              <w:t xml:space="preserve">Caminos </w:t>
+            </w:r>
+            <w:proofErr w:type="spellStart"/>
+            <w:r>
+              <w:rPr>
+                <w:rFonts w:ascii="Calibri" w:eastAsia="Times New Roman" w:hAnsi="Calibri" w:cs="Arial"/>
+                <w:b/>
+                <w:sz w:val="20"/>
+                <w:szCs w:val="20"/>
+                <w:lang w:val="en-US" w:bidi="en-US"/>
+              </w:rPr>
+              <w:t>Alternativos</w:t>
+            </w:r>
+            <w:proofErr w:type="spellEnd"/>
           </w:p>
         </w:tc>
       </w:tr>
@@ -8840,7 +9397,27 @@
                 <w:szCs w:val="20"/>
                 <w:lang w:val="es-ES" w:bidi="en-US"/>
               </w:rPr>
-              <w:t xml:space="preserve"> valor nulo, el sistema debe mostrar un mensaje indicando el  error.</w:t>
+              <w:t xml:space="preserve"> valor nulo, el sistema debe mostrar un mensaje indicando </w:t>
+            </w:r>
+            <w:proofErr w:type="gramStart"/>
+            <w:r>
+              <w:rPr>
+                <w:rFonts w:ascii="Arial" w:eastAsia="Times New Roman" w:hAnsi="Arial" w:cs="Arial"/>
+                <w:sz w:val="20"/>
+                <w:szCs w:val="20"/>
+                <w:lang w:val="es-ES" w:bidi="en-US"/>
+              </w:rPr>
+              <w:t>el  error</w:t>
+            </w:r>
+            <w:proofErr w:type="gramEnd"/>
+            <w:r>
+              <w:rPr>
+                <w:rFonts w:ascii="Arial" w:eastAsia="Times New Roman" w:hAnsi="Arial" w:cs="Arial"/>
+                <w:sz w:val="20"/>
+                <w:szCs w:val="20"/>
+                <w:lang w:val="es-ES" w:bidi="en-US"/>
+              </w:rPr>
+              <w:t>.</w:t>
             </w:r>
           </w:p>
           <w:p>
@@ -8968,6 +9545,7 @@
                 <w:lang w:val="en-US" w:bidi="en-US"/>
               </w:rPr>
             </w:pPr>
+            <w:proofErr w:type="spellStart"/>
             <w:r>
               <w:rPr>
                 <w:rFonts w:ascii="Calibri" w:eastAsia="Times New Roman" w:hAnsi="Calibri" w:cs="Arial"/>
@@ -8977,8 +9555,31 @@
                 <w:lang w:val="en-US" w:bidi="en-US"/>
               </w:rPr>
               <w:lastRenderedPageBreak/>
-              <w:t>Puntos de Extensión</w:t>
-            </w:r>
+              <w:t>Puntos</w:t>
+            </w:r>
+            <w:proofErr w:type="spellEnd"/>
+            <w:r>
+              <w:rPr>
+                <w:rFonts w:ascii="Calibri" w:eastAsia="Times New Roman" w:hAnsi="Calibri" w:cs="Arial"/>
+                <w:b/>
+                <w:sz w:val="20"/>
+                <w:szCs w:val="20"/>
+                <w:lang w:val="en-US" w:bidi="en-US"/>
+              </w:rPr>
+              <w:t xml:space="preserve"> de </w:t>
+            </w:r>
+            <w:proofErr w:type="spellStart"/>
+            <w:r>
+              <w:rPr>
+                <w:rFonts w:ascii="Calibri" w:eastAsia="Times New Roman" w:hAnsi="Calibri" w:cs="Arial"/>
+                <w:b/>
+                <w:sz w:val="20"/>
+                <w:szCs w:val="20"/>
+                <w:lang w:val="en-US" w:bidi="en-US"/>
+              </w:rPr>
+              <w:t>Extensión</w:t>
+            </w:r>
+            <w:proofErr w:type="spellEnd"/>
           </w:p>
         </w:tc>
       </w:tr>
@@ -9079,6 +9680,7 @@
                 <w:szCs w:val="20"/>
               </w:rPr>
             </w:pPr>
+            <w:proofErr w:type="spellStart"/>
             <w:r>
               <w:rPr>
                 <w:rFonts w:ascii="Calibri" w:hAnsi="Calibri" w:cs="Arial"/>
@@ -9088,6 +9690,7 @@
               </w:rPr>
               <w:t>Identificador</w:t>
             </w:r>
+            <w:proofErr w:type="spellEnd"/>
             <w:r>
               <w:rPr>
                 <w:rFonts w:ascii="Calibri" w:hAnsi="Calibri" w:cs="Arial"/>
@@ -9146,7 +9749,27 @@
                 <w:sz w:val="20"/>
                 <w:szCs w:val="20"/>
               </w:rPr>
-              <w:t>Indispensable/Deseable:</w:t>
+              <w:t>Indispensable/</w:t>
+            </w:r>
+            <w:proofErr w:type="spellStart"/>
+            <w:r>
+              <w:rPr>
+                <w:rFonts w:ascii="Calibri" w:hAnsi="Calibri" w:cs="Arial"/>
+                <w:b/>
+                <w:sz w:val="20"/>
+                <w:szCs w:val="20"/>
+              </w:rPr>
+              <w:t>Deseable</w:t>
+            </w:r>
+            <w:proofErr w:type="spellEnd"/>
+            <w:r>
+              <w:rPr>
+                <w:rFonts w:ascii="Calibri" w:hAnsi="Calibri" w:cs="Arial"/>
+                <w:b/>
+                <w:sz w:val="20"/>
+                <w:szCs w:val="20"/>
+              </w:rPr>
+              <w:t>:</w:t>
             </w:r>
           </w:p>
           <w:p>
@@ -9182,14 +9805,25 @@
                 <w:szCs w:val="20"/>
               </w:rPr>
             </w:pPr>
-            <w:r>
-              <w:rPr>
-                <w:rFonts w:ascii="Calibri" w:hAnsi="Calibri" w:cs="Arial"/>
-                <w:b/>
-                <w:sz w:val="20"/>
-                <w:szCs w:val="20"/>
-              </w:rPr>
-              <w:t>Prioridad:</w:t>
+            <w:proofErr w:type="spellStart"/>
+            <w:r>
+              <w:rPr>
+                <w:rFonts w:ascii="Calibri" w:hAnsi="Calibri" w:cs="Arial"/>
+                <w:b/>
+                <w:sz w:val="20"/>
+                <w:szCs w:val="20"/>
+              </w:rPr>
+              <w:t>Prioridad</w:t>
+            </w:r>
+            <w:proofErr w:type="spellEnd"/>
+            <w:r>
+              <w:rPr>
+                <w:rFonts w:ascii="Calibri" w:hAnsi="Calibri" w:cs="Arial"/>
+                <w:b/>
+                <w:sz w:val="20"/>
+                <w:szCs w:val="20"/>
+              </w:rPr>
+              <w:t>:</w:t>
             </w:r>
           </w:p>
           <w:p>
@@ -9355,14 +9989,25 @@
                 <w:szCs w:val="20"/>
               </w:rPr>
             </w:pPr>
-            <w:r>
-              <w:rPr>
-                <w:rFonts w:ascii="Calibri" w:hAnsi="Calibri" w:cs="Arial"/>
-                <w:b/>
-                <w:sz w:val="20"/>
-                <w:szCs w:val="20"/>
-              </w:rPr>
-              <w:t>Fecha:</w:t>
+            <w:proofErr w:type="spellStart"/>
+            <w:r>
+              <w:rPr>
+                <w:rFonts w:ascii="Calibri" w:hAnsi="Calibri" w:cs="Arial"/>
+                <w:b/>
+                <w:sz w:val="20"/>
+                <w:szCs w:val="20"/>
+              </w:rPr>
+              <w:t>Fecha</w:t>
+            </w:r>
+            <w:proofErr w:type="spellEnd"/>
+            <w:r>
+              <w:rPr>
+                <w:rFonts w:ascii="Calibri" w:hAnsi="Calibri" w:cs="Arial"/>
+                <w:b/>
+                <w:sz w:val="20"/>
+                <w:szCs w:val="20"/>
+              </w:rPr>
+              <w:t>:</w:t>
             </w:r>
           </w:p>
           <w:p>
@@ -9618,7 +10263,27 @@
                 <w:sz w:val="20"/>
                 <w:szCs w:val="20"/>
               </w:rPr>
-              <w:t>Pre-condiciones:</w:t>
+              <w:t>Pre-</w:t>
+            </w:r>
+            <w:proofErr w:type="spellStart"/>
+            <w:r>
+              <w:rPr>
+                <w:rFonts w:ascii="Calibri" w:hAnsi="Calibri" w:cs="Arial"/>
+                <w:b/>
+                <w:sz w:val="20"/>
+                <w:szCs w:val="20"/>
+              </w:rPr>
+              <w:t>condiciones</w:t>
+            </w:r>
+            <w:proofErr w:type="spellEnd"/>
+            <w:r>
+              <w:rPr>
+                <w:rFonts w:ascii="Calibri" w:hAnsi="Calibri" w:cs="Arial"/>
+                <w:b/>
+                <w:sz w:val="20"/>
+                <w:szCs w:val="20"/>
+              </w:rPr>
+              <w:t>:</w:t>
             </w:r>
           </w:p>
           <w:p>
@@ -9682,7 +10347,27 @@
                 <w:sz w:val="20"/>
                 <w:szCs w:val="20"/>
               </w:rPr>
-              <w:t>Post-condiciones:</w:t>
+              <w:t>Post-</w:t>
+            </w:r>
+            <w:proofErr w:type="spellStart"/>
+            <w:r>
+              <w:rPr>
+                <w:rFonts w:ascii="Calibri" w:hAnsi="Calibri" w:cs="Arial"/>
+                <w:b/>
+                <w:sz w:val="20"/>
+                <w:szCs w:val="20"/>
+              </w:rPr>
+              <w:t>condiciones</w:t>
+            </w:r>
+            <w:proofErr w:type="spellEnd"/>
+            <w:r>
+              <w:rPr>
+                <w:rFonts w:ascii="Calibri" w:hAnsi="Calibri" w:cs="Arial"/>
+                <w:b/>
+                <w:sz w:val="20"/>
+                <w:szCs w:val="20"/>
+              </w:rPr>
+              <w:t>:</w:t>
             </w:r>
           </w:p>
           <w:p>
@@ -9729,15 +10414,57 @@
                 <w:szCs w:val="20"/>
               </w:rPr>
             </w:pPr>
-            <w:r>
-              <w:rPr>
-                <w:rFonts w:ascii="Calibri" w:hAnsi="Calibri" w:cs="Times New Roman"/>
-                <w:b/>
-                <w:sz w:val="20"/>
-                <w:szCs w:val="20"/>
-              </w:rPr>
-              <w:t>Curso Básico de Eventos</w:t>
-            </w:r>
+            <w:proofErr w:type="spellStart"/>
+            <w:r>
+              <w:rPr>
+                <w:rFonts w:ascii="Calibri" w:hAnsi="Calibri" w:cs="Times New Roman"/>
+                <w:b/>
+                <w:sz w:val="20"/>
+                <w:szCs w:val="20"/>
+              </w:rPr>
+              <w:t>Curso</w:t>
+            </w:r>
+            <w:proofErr w:type="spellEnd"/>
+            <w:r>
+              <w:rPr>
+                <w:rFonts w:ascii="Calibri" w:hAnsi="Calibri" w:cs="Times New Roman"/>
+                <w:b/>
+                <w:sz w:val="20"/>
+                <w:szCs w:val="20"/>
+              </w:rPr>
+              <w:t xml:space="preserve"> </w:t>
+            </w:r>
+            <w:proofErr w:type="spellStart"/>
+            <w:r>
+              <w:rPr>
+                <w:rFonts w:ascii="Calibri" w:hAnsi="Calibri" w:cs="Times New Roman"/>
+                <w:b/>
+                <w:sz w:val="20"/>
+                <w:szCs w:val="20"/>
+              </w:rPr>
+              <w:t>Básico</w:t>
+            </w:r>
+            <w:proofErr w:type="spellEnd"/>
+            <w:r>
+              <w:rPr>
+                <w:rFonts w:ascii="Calibri" w:hAnsi="Calibri" w:cs="Times New Roman"/>
+                <w:b/>
+                <w:sz w:val="20"/>
+                <w:szCs w:val="20"/>
+              </w:rPr>
+              <w:t xml:space="preserve"> de </w:t>
+            </w:r>
+            <w:proofErr w:type="spellStart"/>
+            <w:r>
+              <w:rPr>
+                <w:rFonts w:ascii="Calibri" w:hAnsi="Calibri" w:cs="Times New Roman"/>
+                <w:b/>
+                <w:sz w:val="20"/>
+                <w:szCs w:val="20"/>
+              </w:rPr>
+              <w:t>Eventos</w:t>
+            </w:r>
+            <w:proofErr w:type="spellEnd"/>
           </w:p>
         </w:tc>
       </w:tr>
@@ -9759,6 +10486,7 @@
                 <w:szCs w:val="20"/>
               </w:rPr>
             </w:pPr>
+            <w:proofErr w:type="spellStart"/>
             <w:r>
               <w:rPr>
                 <w:rFonts w:ascii="Calibri" w:hAnsi="Calibri" w:cs="Times New Roman"/>
@@ -9768,6 +10496,7 @@
               </w:rPr>
               <w:t>Usuario</w:t>
             </w:r>
+            <w:proofErr w:type="spellEnd"/>
           </w:p>
         </w:tc>
         <w:tc>
@@ -9944,8 +10673,19 @@
                 <w:szCs w:val="20"/>
               </w:rPr>
               <w:lastRenderedPageBreak/>
-              <w:t>Caminos Alternativos</w:t>
-            </w:r>
+              <w:t xml:space="preserve">Caminos </w:t>
+            </w:r>
+            <w:proofErr w:type="spellStart"/>
+            <w:r>
+              <w:rPr>
+                <w:rFonts w:ascii="Calibri" w:hAnsi="Calibri" w:cs="Times New Roman"/>
+                <w:b/>
+                <w:sz w:val="20"/>
+                <w:szCs w:val="20"/>
+              </w:rPr>
+              <w:t>Alternativos</w:t>
+            </w:r>
+            <w:proofErr w:type="spellEnd"/>
           </w:p>
         </w:tc>
       </w:tr>
@@ -9994,8 +10734,19 @@
                 <w:sz w:val="20"/>
                 <w:szCs w:val="20"/>
               </w:rPr>
-              <w:t>Caminos de Excepción</w:t>
-            </w:r>
+              <w:t xml:space="preserve">Caminos de </w:t>
+            </w:r>
+            <w:proofErr w:type="spellStart"/>
+            <w:r>
+              <w:rPr>
+                <w:rFonts w:ascii="Calibri" w:hAnsi="Calibri" w:cs="Times New Roman"/>
+                <w:b/>
+                <w:sz w:val="20"/>
+                <w:szCs w:val="20"/>
+              </w:rPr>
+              <w:t>Excepción</w:t>
+            </w:r>
+            <w:proofErr w:type="spellEnd"/>
           </w:p>
         </w:tc>
       </w:tr>
@@ -10037,15 +10788,37 @@
                 <w:szCs w:val="20"/>
               </w:rPr>
             </w:pPr>
-            <w:r>
-              <w:rPr>
-                <w:rFonts w:ascii="Calibri" w:hAnsi="Calibri" w:cs="Times New Roman"/>
-                <w:b/>
-                <w:sz w:val="20"/>
-                <w:szCs w:val="20"/>
-              </w:rPr>
-              <w:t>Puntos de Extensión</w:t>
-            </w:r>
+            <w:proofErr w:type="spellStart"/>
+            <w:r>
+              <w:rPr>
+                <w:rFonts w:ascii="Calibri" w:hAnsi="Calibri" w:cs="Times New Roman"/>
+                <w:b/>
+                <w:sz w:val="20"/>
+                <w:szCs w:val="20"/>
+              </w:rPr>
+              <w:t>Puntos</w:t>
+            </w:r>
+            <w:proofErr w:type="spellEnd"/>
+            <w:r>
+              <w:rPr>
+                <w:rFonts w:ascii="Calibri" w:hAnsi="Calibri" w:cs="Times New Roman"/>
+                <w:b/>
+                <w:sz w:val="20"/>
+                <w:szCs w:val="20"/>
+              </w:rPr>
+              <w:t xml:space="preserve"> de </w:t>
+            </w:r>
+            <w:proofErr w:type="spellStart"/>
+            <w:r>
+              <w:rPr>
+                <w:rFonts w:ascii="Calibri" w:hAnsi="Calibri" w:cs="Times New Roman"/>
+                <w:b/>
+                <w:sz w:val="20"/>
+                <w:szCs w:val="20"/>
+              </w:rPr>
+              <w:t>Extensión</w:t>
+            </w:r>
+            <w:proofErr w:type="spellEnd"/>
           </w:p>
         </w:tc>
       </w:tr>
@@ -10198,14 +10971,25 @@
                 <w:szCs w:val="20"/>
               </w:rPr>
             </w:pPr>
-            <w:r>
-              <w:rPr>
-                <w:rFonts w:ascii="Calibri" w:hAnsi="Calibri" w:cs="Arial"/>
-                <w:b/>
-                <w:sz w:val="20"/>
-                <w:szCs w:val="20"/>
-              </w:rPr>
-              <w:t xml:space="preserve">Identificador: </w:t>
+            <w:proofErr w:type="spellStart"/>
+            <w:r>
+              <w:rPr>
+                <w:rFonts w:ascii="Calibri" w:hAnsi="Calibri" w:cs="Arial"/>
+                <w:b/>
+                <w:sz w:val="20"/>
+                <w:szCs w:val="20"/>
+              </w:rPr>
+              <w:t>Identificador</w:t>
+            </w:r>
+            <w:proofErr w:type="spellEnd"/>
+            <w:r>
+              <w:rPr>
+                <w:rFonts w:ascii="Calibri" w:hAnsi="Calibri" w:cs="Arial"/>
+                <w:b/>
+                <w:sz w:val="20"/>
+                <w:szCs w:val="20"/>
+              </w:rPr>
+              <w:t xml:space="preserve">: </w:t>
             </w:r>
           </w:p>
           <w:p>
@@ -10257,7 +11041,27 @@
                 <w:sz w:val="20"/>
                 <w:szCs w:val="20"/>
               </w:rPr>
-              <w:t>Indispensable/Deseable:</w:t>
+              <w:t>Indispensable/</w:t>
+            </w:r>
+            <w:proofErr w:type="spellStart"/>
+            <w:r>
+              <w:rPr>
+                <w:rFonts w:ascii="Calibri" w:hAnsi="Calibri" w:cs="Arial"/>
+                <w:b/>
+                <w:sz w:val="20"/>
+                <w:szCs w:val="20"/>
+              </w:rPr>
+              <w:t>Deseable</w:t>
+            </w:r>
+            <w:proofErr w:type="spellEnd"/>
+            <w:r>
+              <w:rPr>
+                <w:rFonts w:ascii="Calibri" w:hAnsi="Calibri" w:cs="Arial"/>
+                <w:b/>
+                <w:sz w:val="20"/>
+                <w:szCs w:val="20"/>
+              </w:rPr>
+              <w:t>:</w:t>
             </w:r>
           </w:p>
           <w:p>
@@ -10293,14 +11097,25 @@
                 <w:szCs w:val="20"/>
               </w:rPr>
             </w:pPr>
-            <w:r>
-              <w:rPr>
-                <w:rFonts w:ascii="Calibri" w:hAnsi="Calibri" w:cs="Arial"/>
-                <w:b/>
-                <w:sz w:val="20"/>
-                <w:szCs w:val="20"/>
-              </w:rPr>
-              <w:t>Prioridad:</w:t>
+            <w:proofErr w:type="spellStart"/>
+            <w:r>
+              <w:rPr>
+                <w:rFonts w:ascii="Calibri" w:hAnsi="Calibri" w:cs="Arial"/>
+                <w:b/>
+                <w:sz w:val="20"/>
+                <w:szCs w:val="20"/>
+              </w:rPr>
+              <w:t>Prioridad</w:t>
+            </w:r>
+            <w:proofErr w:type="spellEnd"/>
+            <w:r>
+              <w:rPr>
+                <w:rFonts w:ascii="Calibri" w:hAnsi="Calibri" w:cs="Arial"/>
+                <w:b/>
+                <w:sz w:val="20"/>
+                <w:szCs w:val="20"/>
+              </w:rPr>
+              <w:t>:</w:t>
             </w:r>
           </w:p>
           <w:p>
@@ -10457,14 +11272,25 @@
                 <w:szCs w:val="20"/>
               </w:rPr>
             </w:pPr>
-            <w:r>
-              <w:rPr>
-                <w:rFonts w:ascii="Calibri" w:hAnsi="Calibri" w:cs="Arial"/>
-                <w:b/>
-                <w:sz w:val="20"/>
-                <w:szCs w:val="20"/>
-              </w:rPr>
-              <w:t>Fecha:</w:t>
+            <w:proofErr w:type="spellStart"/>
+            <w:r>
+              <w:rPr>
+                <w:rFonts w:ascii="Calibri" w:hAnsi="Calibri" w:cs="Arial"/>
+                <w:b/>
+                <w:sz w:val="20"/>
+                <w:szCs w:val="20"/>
+              </w:rPr>
+              <w:t>Fecha</w:t>
+            </w:r>
+            <w:proofErr w:type="spellEnd"/>
+            <w:r>
+              <w:rPr>
+                <w:rFonts w:ascii="Calibri" w:hAnsi="Calibri" w:cs="Arial"/>
+                <w:b/>
+                <w:sz w:val="20"/>
+                <w:szCs w:val="20"/>
+              </w:rPr>
+              <w:t>:</w:t>
             </w:r>
           </w:p>
           <w:p>
@@ -10720,7 +11546,27 @@
                 <w:sz w:val="20"/>
                 <w:szCs w:val="20"/>
               </w:rPr>
-              <w:t>Pre-condiciones:</w:t>
+              <w:t>Pre-</w:t>
+            </w:r>
+            <w:proofErr w:type="spellStart"/>
+            <w:r>
+              <w:rPr>
+                <w:rFonts w:ascii="Calibri" w:hAnsi="Calibri" w:cs="Times New Roman"/>
+                <w:b/>
+                <w:sz w:val="20"/>
+                <w:szCs w:val="20"/>
+              </w:rPr>
+              <w:t>condiciones</w:t>
+            </w:r>
+            <w:proofErr w:type="spellEnd"/>
+            <w:r>
+              <w:rPr>
+                <w:rFonts w:ascii="Calibri" w:hAnsi="Calibri" w:cs="Times New Roman"/>
+                <w:b/>
+                <w:sz w:val="20"/>
+                <w:szCs w:val="20"/>
+              </w:rPr>
+              <w:t>:</w:t>
             </w:r>
           </w:p>
           <w:p>
@@ -10818,7 +11664,27 @@
                 <w:szCs w:val="20"/>
               </w:rPr>
               <w:lastRenderedPageBreak/>
-              <w:t>Post-condiciones:</w:t>
+              <w:t>Post-</w:t>
+            </w:r>
+            <w:proofErr w:type="spellStart"/>
+            <w:r>
+              <w:rPr>
+                <w:rFonts w:ascii="Calibri" w:hAnsi="Calibri" w:cs="Times New Roman"/>
+                <w:b/>
+                <w:sz w:val="20"/>
+                <w:szCs w:val="20"/>
+              </w:rPr>
+              <w:t>condiciones</w:t>
+            </w:r>
+            <w:proofErr w:type="spellEnd"/>
+            <w:r>
+              <w:rPr>
+                <w:rFonts w:ascii="Calibri" w:hAnsi="Calibri" w:cs="Times New Roman"/>
+                <w:b/>
+                <w:sz w:val="20"/>
+                <w:szCs w:val="20"/>
+              </w:rPr>
+              <w:t>:</w:t>
             </w:r>
           </w:p>
           <w:p>
@@ -10889,15 +11755,57 @@
                 <w:szCs w:val="20"/>
               </w:rPr>
             </w:pPr>
-            <w:r>
-              <w:rPr>
-                <w:rFonts w:ascii="Calibri" w:hAnsi="Calibri" w:cs="Times New Roman"/>
-                <w:b/>
-                <w:sz w:val="20"/>
-                <w:szCs w:val="20"/>
-              </w:rPr>
-              <w:t>Curso Básico de Eventos</w:t>
-            </w:r>
+            <w:proofErr w:type="spellStart"/>
+            <w:r>
+              <w:rPr>
+                <w:rFonts w:ascii="Calibri" w:hAnsi="Calibri" w:cs="Times New Roman"/>
+                <w:b/>
+                <w:sz w:val="20"/>
+                <w:szCs w:val="20"/>
+              </w:rPr>
+              <w:t>Curso</w:t>
+            </w:r>
+            <w:proofErr w:type="spellEnd"/>
+            <w:r>
+              <w:rPr>
+                <w:rFonts w:ascii="Calibri" w:hAnsi="Calibri" w:cs="Times New Roman"/>
+                <w:b/>
+                <w:sz w:val="20"/>
+                <w:szCs w:val="20"/>
+              </w:rPr>
+              <w:t xml:space="preserve"> </w:t>
+            </w:r>
+            <w:proofErr w:type="spellStart"/>
+            <w:r>
+              <w:rPr>
+                <w:rFonts w:ascii="Calibri" w:hAnsi="Calibri" w:cs="Times New Roman"/>
+                <w:b/>
+                <w:sz w:val="20"/>
+                <w:szCs w:val="20"/>
+              </w:rPr>
+              <w:t>Básico</w:t>
+            </w:r>
+            <w:proofErr w:type="spellEnd"/>
+            <w:r>
+              <w:rPr>
+                <w:rFonts w:ascii="Calibri" w:hAnsi="Calibri" w:cs="Times New Roman"/>
+                <w:b/>
+                <w:sz w:val="20"/>
+                <w:szCs w:val="20"/>
+              </w:rPr>
+              <w:t xml:space="preserve"> de </w:t>
+            </w:r>
+            <w:proofErr w:type="spellStart"/>
+            <w:r>
+              <w:rPr>
+                <w:rFonts w:ascii="Calibri" w:hAnsi="Calibri" w:cs="Times New Roman"/>
+                <w:b/>
+                <w:sz w:val="20"/>
+                <w:szCs w:val="20"/>
+              </w:rPr>
+              <w:t>Eventos</w:t>
+            </w:r>
+            <w:proofErr w:type="spellEnd"/>
           </w:p>
         </w:tc>
       </w:tr>
@@ -10919,6 +11827,7 @@
                 <w:szCs w:val="20"/>
               </w:rPr>
             </w:pPr>
+            <w:proofErr w:type="spellStart"/>
             <w:r>
               <w:rPr>
                 <w:rFonts w:ascii="Calibri" w:hAnsi="Calibri" w:cs="Times New Roman"/>
@@ -10928,6 +11837,7 @@
               </w:rPr>
               <w:t>Usuario</w:t>
             </w:r>
+            <w:proofErr w:type="spellEnd"/>
           </w:p>
         </w:tc>
         <w:tc>
@@ -11458,8 +12368,19 @@
                 <w:sz w:val="20"/>
                 <w:szCs w:val="20"/>
               </w:rPr>
-              <w:t>Caminos Alternativos</w:t>
-            </w:r>
+              <w:t xml:space="preserve">Caminos </w:t>
+            </w:r>
+            <w:proofErr w:type="spellStart"/>
+            <w:r>
+              <w:rPr>
+                <w:rFonts w:ascii="Calibri" w:hAnsi="Calibri" w:cs="Times New Roman"/>
+                <w:b/>
+                <w:sz w:val="20"/>
+                <w:szCs w:val="20"/>
+              </w:rPr>
+              <w:t>Alternativos</w:t>
+            </w:r>
+            <w:proofErr w:type="spellEnd"/>
           </w:p>
         </w:tc>
       </w:tr>
@@ -11509,8 +12430,19 @@
                 <w:sz w:val="20"/>
                 <w:szCs w:val="20"/>
               </w:rPr>
-              <w:t>Caminos de Excepción</w:t>
-            </w:r>
+              <w:t xml:space="preserve">Caminos de </w:t>
+            </w:r>
+            <w:proofErr w:type="spellStart"/>
+            <w:r>
+              <w:rPr>
+                <w:rFonts w:ascii="Calibri" w:hAnsi="Calibri" w:cs="Times New Roman"/>
+                <w:b/>
+                <w:sz w:val="20"/>
+                <w:szCs w:val="20"/>
+              </w:rPr>
+              <w:t>Excepción</w:t>
+            </w:r>
+            <w:proofErr w:type="spellEnd"/>
           </w:p>
         </w:tc>
       </w:tr>
@@ -11932,14 +12864,45 @@
               </w:rPr>
               <w:t>I</w:t>
             </w:r>
-            <w:r>
-              <w:rPr>
-                <w:rFonts w:ascii="Calibri" w:hAnsi="Calibri" w:cs="Arial"/>
-                <w:b/>
-                <w:sz w:val="20"/>
-                <w:szCs w:val="20"/>
-              </w:rPr>
-              <w:t>ndispensable/Deseable:</w:t>
+            <w:proofErr w:type="spellStart"/>
+            <w:r>
+              <w:rPr>
+                <w:rFonts w:ascii="Calibri" w:hAnsi="Calibri" w:cs="Arial"/>
+                <w:b/>
+                <w:sz w:val="20"/>
+                <w:szCs w:val="20"/>
+              </w:rPr>
+              <w:t>ndispensable</w:t>
+            </w:r>
+            <w:proofErr w:type="spellEnd"/>
+            <w:r>
+              <w:rPr>
+                <w:rFonts w:ascii="Calibri" w:hAnsi="Calibri" w:cs="Arial"/>
+                <w:b/>
+                <w:sz w:val="20"/>
+                <w:szCs w:val="20"/>
+              </w:rPr>
+              <w:t>/</w:t>
+            </w:r>
+            <w:proofErr w:type="spellStart"/>
+            <w:r>
+              <w:rPr>
+                <w:rFonts w:ascii="Calibri" w:hAnsi="Calibri" w:cs="Arial"/>
+                <w:b/>
+                <w:sz w:val="20"/>
+                <w:szCs w:val="20"/>
+              </w:rPr>
+              <w:t>Deseable</w:t>
+            </w:r>
+            <w:proofErr w:type="spellEnd"/>
+            <w:r>
+              <w:rPr>
+                <w:rFonts w:ascii="Calibri" w:hAnsi="Calibri" w:cs="Arial"/>
+                <w:b/>
+                <w:sz w:val="20"/>
+                <w:szCs w:val="20"/>
+              </w:rPr>
+              <w:t>:</w:t>
             </w:r>
           </w:p>
           <w:p>
@@ -11975,14 +12938,25 @@
                 <w:szCs w:val="20"/>
               </w:rPr>
             </w:pPr>
-            <w:r>
-              <w:rPr>
-                <w:rFonts w:ascii="Calibri" w:hAnsi="Calibri" w:cs="Times New Roman"/>
-                <w:b/>
-                <w:sz w:val="20"/>
-                <w:szCs w:val="20"/>
-              </w:rPr>
-              <w:t>Prioridad:</w:t>
+            <w:proofErr w:type="spellStart"/>
+            <w:r>
+              <w:rPr>
+                <w:rFonts w:ascii="Calibri" w:hAnsi="Calibri" w:cs="Times New Roman"/>
+                <w:b/>
+                <w:sz w:val="20"/>
+                <w:szCs w:val="20"/>
+              </w:rPr>
+              <w:t>Prioridad</w:t>
+            </w:r>
+            <w:proofErr w:type="spellEnd"/>
+            <w:r>
+              <w:rPr>
+                <w:rFonts w:ascii="Calibri" w:hAnsi="Calibri" w:cs="Times New Roman"/>
+                <w:b/>
+                <w:sz w:val="20"/>
+                <w:szCs w:val="20"/>
+              </w:rPr>
+              <w:t>:</w:t>
             </w:r>
           </w:p>
           <w:p>
@@ -12141,14 +13115,25 @@
                 <w:szCs w:val="20"/>
               </w:rPr>
             </w:pPr>
-            <w:r>
-              <w:rPr>
-                <w:rFonts w:ascii="Calibri" w:hAnsi="Calibri" w:cs="Arial"/>
-                <w:b/>
-                <w:sz w:val="20"/>
-                <w:szCs w:val="20"/>
-              </w:rPr>
-              <w:t>Fecha:</w:t>
+            <w:proofErr w:type="spellStart"/>
+            <w:r>
+              <w:rPr>
+                <w:rFonts w:ascii="Calibri" w:hAnsi="Calibri" w:cs="Arial"/>
+                <w:b/>
+                <w:sz w:val="20"/>
+                <w:szCs w:val="20"/>
+              </w:rPr>
+              <w:t>Fecha</w:t>
+            </w:r>
+            <w:proofErr w:type="spellEnd"/>
+            <w:r>
+              <w:rPr>
+                <w:rFonts w:ascii="Calibri" w:hAnsi="Calibri" w:cs="Arial"/>
+                <w:b/>
+                <w:sz w:val="20"/>
+                <w:szCs w:val="20"/>
+              </w:rPr>
+              <w:t>:</w:t>
             </w:r>
           </w:p>
           <w:p>
@@ -12422,7 +13407,27 @@
                 <w:sz w:val="20"/>
                 <w:szCs w:val="20"/>
               </w:rPr>
-              <w:t>Pre-condiciones:</w:t>
+              <w:t>Pre-</w:t>
+            </w:r>
+            <w:proofErr w:type="spellStart"/>
+            <w:r>
+              <w:rPr>
+                <w:rFonts w:ascii="Calibri" w:hAnsi="Calibri" w:cs="Times New Roman"/>
+                <w:b/>
+                <w:sz w:val="20"/>
+                <w:szCs w:val="20"/>
+              </w:rPr>
+              <w:t>condiciones</w:t>
+            </w:r>
+            <w:proofErr w:type="spellEnd"/>
+            <w:r>
+              <w:rPr>
+                <w:rFonts w:ascii="Calibri" w:hAnsi="Calibri" w:cs="Times New Roman"/>
+                <w:b/>
+                <w:sz w:val="20"/>
+                <w:szCs w:val="20"/>
+              </w:rPr>
+              <w:t>:</w:t>
             </w:r>
           </w:p>
           <w:p>
@@ -12504,7 +13509,27 @@
                 <w:sz w:val="20"/>
                 <w:szCs w:val="20"/>
               </w:rPr>
-              <w:t>Post-condiciones:</w:t>
+              <w:t>Post-</w:t>
+            </w:r>
+            <w:proofErr w:type="spellStart"/>
+            <w:r>
+              <w:rPr>
+                <w:rFonts w:ascii="Calibri" w:hAnsi="Calibri" w:cs="Times New Roman"/>
+                <w:b/>
+                <w:sz w:val="20"/>
+                <w:szCs w:val="20"/>
+              </w:rPr>
+              <w:t>condiciones</w:t>
+            </w:r>
+            <w:proofErr w:type="spellEnd"/>
+            <w:r>
+              <w:rPr>
+                <w:rFonts w:ascii="Calibri" w:hAnsi="Calibri" w:cs="Times New Roman"/>
+                <w:b/>
+                <w:sz w:val="20"/>
+                <w:szCs w:val="20"/>
+              </w:rPr>
+              <w:t>:</w:t>
             </w:r>
           </w:p>
           <w:p>
@@ -12551,15 +13576,57 @@
                 <w:szCs w:val="20"/>
               </w:rPr>
             </w:pPr>
-            <w:r>
-              <w:rPr>
-                <w:rFonts w:ascii="Calibri" w:hAnsi="Calibri" w:cs="Times New Roman"/>
-                <w:b/>
-                <w:sz w:val="20"/>
-                <w:szCs w:val="20"/>
-              </w:rPr>
-              <w:t>Curso Básico de Eventos</w:t>
-            </w:r>
+            <w:proofErr w:type="spellStart"/>
+            <w:r>
+              <w:rPr>
+                <w:rFonts w:ascii="Calibri" w:hAnsi="Calibri" w:cs="Times New Roman"/>
+                <w:b/>
+                <w:sz w:val="20"/>
+                <w:szCs w:val="20"/>
+              </w:rPr>
+              <w:t>Curso</w:t>
+            </w:r>
+            <w:proofErr w:type="spellEnd"/>
+            <w:r>
+              <w:rPr>
+                <w:rFonts w:ascii="Calibri" w:hAnsi="Calibri" w:cs="Times New Roman"/>
+                <w:b/>
+                <w:sz w:val="20"/>
+                <w:szCs w:val="20"/>
+              </w:rPr>
+              <w:t xml:space="preserve"> </w:t>
+            </w:r>
+            <w:proofErr w:type="spellStart"/>
+            <w:r>
+              <w:rPr>
+                <w:rFonts w:ascii="Calibri" w:hAnsi="Calibri" w:cs="Times New Roman"/>
+                <w:b/>
+                <w:sz w:val="20"/>
+                <w:szCs w:val="20"/>
+              </w:rPr>
+              <w:t>Básico</w:t>
+            </w:r>
+            <w:proofErr w:type="spellEnd"/>
+            <w:r>
+              <w:rPr>
+                <w:rFonts w:ascii="Calibri" w:hAnsi="Calibri" w:cs="Times New Roman"/>
+                <w:b/>
+                <w:sz w:val="20"/>
+                <w:szCs w:val="20"/>
+              </w:rPr>
+              <w:t xml:space="preserve"> de </w:t>
+            </w:r>
+            <w:proofErr w:type="spellStart"/>
+            <w:r>
+              <w:rPr>
+                <w:rFonts w:ascii="Calibri" w:hAnsi="Calibri" w:cs="Times New Roman"/>
+                <w:b/>
+                <w:sz w:val="20"/>
+                <w:szCs w:val="20"/>
+              </w:rPr>
+              <w:t>Eventos</w:t>
+            </w:r>
+            <w:proofErr w:type="spellEnd"/>
           </w:p>
         </w:tc>
       </w:tr>
@@ -12581,6 +13648,7 @@
                 <w:szCs w:val="20"/>
               </w:rPr>
             </w:pPr>
+            <w:proofErr w:type="spellStart"/>
             <w:r>
               <w:rPr>
                 <w:rFonts w:ascii="Calibri" w:hAnsi="Calibri" w:cs="Times New Roman"/>
@@ -12590,6 +13658,7 @@
               </w:rPr>
               <w:t>Usuario</w:t>
             </w:r>
+            <w:proofErr w:type="spellEnd"/>
           </w:p>
         </w:tc>
         <w:tc>
@@ -12696,7 +13765,27 @@
                 <w:szCs w:val="20"/>
                 <w:lang w:val="es-ES_tradnl"/>
               </w:rPr>
-              <w:t>El sistema muestra la pantalla de ingreso (login) en la cual se solicita usuario y clave.</w:t>
+              <w:t>El sistema muestra la pantalla de ingreso (</w:t>
+            </w:r>
+            <w:proofErr w:type="spellStart"/>
+            <w:r>
+              <w:rPr>
+                <w:rFonts w:ascii="Arial" w:hAnsi="Arial" w:cs="Arial"/>
+                <w:sz w:val="20"/>
+                <w:szCs w:val="20"/>
+                <w:lang w:val="es-ES_tradnl"/>
+              </w:rPr>
+              <w:t>login</w:t>
+            </w:r>
+            <w:proofErr w:type="spellEnd"/>
+            <w:r>
+              <w:rPr>
+                <w:rFonts w:ascii="Arial" w:hAnsi="Arial" w:cs="Arial"/>
+                <w:sz w:val="20"/>
+                <w:szCs w:val="20"/>
+                <w:lang w:val="es-ES_tradnl"/>
+              </w:rPr>
+              <w:t>) en la cual se solicita usuario y clave.</w:t>
             </w:r>
           </w:p>
         </w:tc>
@@ -12788,8 +13877,19 @@
                 <w:sz w:val="20"/>
                 <w:szCs w:val="20"/>
               </w:rPr>
-              <w:t>Caminos Alternativos</w:t>
-            </w:r>
+              <w:t xml:space="preserve">Caminos </w:t>
+            </w:r>
+            <w:proofErr w:type="spellStart"/>
+            <w:r>
+              <w:rPr>
+                <w:rFonts w:ascii="Calibri" w:hAnsi="Calibri" w:cs="Times New Roman"/>
+                <w:b/>
+                <w:sz w:val="20"/>
+                <w:szCs w:val="20"/>
+              </w:rPr>
+              <w:t>Alternativos</w:t>
+            </w:r>
+            <w:proofErr w:type="spellEnd"/>
           </w:p>
         </w:tc>
       </w:tr>
@@ -12819,7 +13919,27 @@
                 <w:szCs w:val="20"/>
                 <w:lang w:val="es-ES_tradnl"/>
               </w:rPr>
-              <w:t>2.1. Si se introduce mal la contraseña durante 5 veces consecutivas, se solicita adicionalmente un captcha que debe ser resuelto satisfactoriamente</w:t>
+              <w:t xml:space="preserve">2.1. Si se introduce mal la contraseña durante 5 veces consecutivas, se solicita adicionalmente un </w:t>
+            </w:r>
+            <w:proofErr w:type="spellStart"/>
+            <w:r>
+              <w:rPr>
+                <w:rFonts w:ascii="Arial" w:hAnsi="Arial" w:cs="Times New Roman"/>
+                <w:sz w:val="20"/>
+                <w:szCs w:val="20"/>
+                <w:lang w:val="es-ES_tradnl"/>
+              </w:rPr>
+              <w:t>captcha</w:t>
+            </w:r>
+            <w:proofErr w:type="spellEnd"/>
+            <w:r>
+              <w:rPr>
+                <w:rFonts w:ascii="Arial" w:hAnsi="Arial" w:cs="Times New Roman"/>
+                <w:sz w:val="20"/>
+                <w:szCs w:val="20"/>
+                <w:lang w:val="es-ES_tradnl"/>
+              </w:rPr>
+              <w:t xml:space="preserve"> que debe ser resuelto satisfactoriamente</w:t>
             </w:r>
           </w:p>
         </w:tc>
@@ -13370,14 +14490,25 @@
                 <w:szCs w:val="20"/>
               </w:rPr>
             </w:pPr>
-            <w:r>
-              <w:rPr>
-                <w:rFonts w:ascii="Calibri" w:hAnsi="Calibri" w:cs="Times New Roman"/>
-                <w:b/>
-                <w:sz w:val="20"/>
-                <w:szCs w:val="20"/>
-              </w:rPr>
-              <w:t>Fecha:</w:t>
+            <w:proofErr w:type="spellStart"/>
+            <w:r>
+              <w:rPr>
+                <w:rFonts w:ascii="Calibri" w:hAnsi="Calibri" w:cs="Times New Roman"/>
+                <w:b/>
+                <w:sz w:val="20"/>
+                <w:szCs w:val="20"/>
+              </w:rPr>
+              <w:t>Fecha</w:t>
+            </w:r>
+            <w:proofErr w:type="spellEnd"/>
+            <w:r>
+              <w:rPr>
+                <w:rFonts w:ascii="Calibri" w:hAnsi="Calibri" w:cs="Times New Roman"/>
+                <w:b/>
+                <w:sz w:val="20"/>
+                <w:szCs w:val="20"/>
+              </w:rPr>
+              <w:t>:</w:t>
             </w:r>
           </w:p>
           <w:p>
@@ -13484,25 +14615,57 @@
                 <w:szCs w:val="20"/>
               </w:rPr>
             </w:pPr>
-            <w:r>
-              <w:rPr>
-                <w:rFonts w:ascii="Calibri" w:hAnsi="Calibri" w:cs="Times New Roman"/>
-                <w:b/>
-                <w:sz w:val="20"/>
-                <w:szCs w:val="20"/>
-              </w:rPr>
-              <w:t>Actores involucrados:</w:t>
-            </w:r>
-          </w:p>
-          <w:p>
-            <w:pPr>
-              <w:spacing w:line="240" w:lineRule="auto"/>
-              <w:rPr>
-                <w:rFonts w:ascii="Calibri" w:hAnsi="Calibri" w:cs="Times New Roman"/>
-                <w:sz w:val="20"/>
-                <w:szCs w:val="20"/>
-              </w:rPr>
-            </w:pPr>
+            <w:proofErr w:type="spellStart"/>
+            <w:r>
+              <w:rPr>
+                <w:rFonts w:ascii="Calibri" w:hAnsi="Calibri" w:cs="Times New Roman"/>
+                <w:b/>
+                <w:sz w:val="20"/>
+                <w:szCs w:val="20"/>
+              </w:rPr>
+              <w:t>Actores</w:t>
+            </w:r>
+            <w:proofErr w:type="spellEnd"/>
+            <w:r>
+              <w:rPr>
+                <w:rFonts w:ascii="Calibri" w:hAnsi="Calibri" w:cs="Times New Roman"/>
+                <w:b/>
+                <w:sz w:val="20"/>
+                <w:szCs w:val="20"/>
+              </w:rPr>
+              <w:t xml:space="preserve"> </w:t>
+            </w:r>
+            <w:proofErr w:type="spellStart"/>
+            <w:r>
+              <w:rPr>
+                <w:rFonts w:ascii="Calibri" w:hAnsi="Calibri" w:cs="Times New Roman"/>
+                <w:b/>
+                <w:sz w:val="20"/>
+                <w:szCs w:val="20"/>
+              </w:rPr>
+              <w:t>involucrados</w:t>
+            </w:r>
+            <w:proofErr w:type="spellEnd"/>
+            <w:r>
+              <w:rPr>
+                <w:rFonts w:ascii="Calibri" w:hAnsi="Calibri" w:cs="Times New Roman"/>
+                <w:b/>
+                <w:sz w:val="20"/>
+                <w:szCs w:val="20"/>
+              </w:rPr>
+              <w:t>:</w:t>
+            </w:r>
+          </w:p>
+          <w:p>
+            <w:pPr>
+              <w:spacing w:line="240" w:lineRule="auto"/>
+              <w:rPr>
+                <w:rFonts w:ascii="Calibri" w:hAnsi="Calibri" w:cs="Times New Roman"/>
+                <w:sz w:val="20"/>
+                <w:szCs w:val="20"/>
+              </w:rPr>
+            </w:pPr>
+            <w:proofErr w:type="spellStart"/>
             <w:r>
               <w:rPr>
                 <w:rFonts w:ascii="Calibri" w:hAnsi="Calibri" w:cs="Times New Roman"/>
@@ -13511,6 +14674,7 @@
               </w:rPr>
               <w:t>Ingeniero</w:t>
             </w:r>
+            <w:proofErr w:type="spellEnd"/>
           </w:p>
         </w:tc>
       </w:tr>
@@ -13533,14 +14697,25 @@
                 <w:szCs w:val="20"/>
               </w:rPr>
             </w:pPr>
-            <w:r>
-              <w:rPr>
-                <w:rFonts w:ascii="Calibri" w:hAnsi="Calibri" w:cs="Times New Roman"/>
-                <w:b/>
-                <w:sz w:val="20"/>
-                <w:szCs w:val="20"/>
-              </w:rPr>
-              <w:t>Resumen:</w:t>
+            <w:proofErr w:type="spellStart"/>
+            <w:r>
+              <w:rPr>
+                <w:rFonts w:ascii="Calibri" w:hAnsi="Calibri" w:cs="Times New Roman"/>
+                <w:b/>
+                <w:sz w:val="20"/>
+                <w:szCs w:val="20"/>
+              </w:rPr>
+              <w:t>Resumen</w:t>
+            </w:r>
+            <w:proofErr w:type="spellEnd"/>
+            <w:r>
+              <w:rPr>
+                <w:rFonts w:ascii="Calibri" w:hAnsi="Calibri" w:cs="Times New Roman"/>
+                <w:b/>
+                <w:sz w:val="20"/>
+                <w:szCs w:val="20"/>
+              </w:rPr>
+              <w:t>:</w:t>
             </w:r>
           </w:p>
           <w:p>
@@ -13622,7 +14797,27 @@
                 <w:sz w:val="20"/>
                 <w:szCs w:val="20"/>
               </w:rPr>
-              <w:t>Pre-condiciones:</w:t>
+              <w:t>Pre-</w:t>
+            </w:r>
+            <w:proofErr w:type="spellStart"/>
+            <w:r>
+              <w:rPr>
+                <w:rFonts w:ascii="Calibri" w:hAnsi="Calibri" w:cs="Times New Roman"/>
+                <w:b/>
+                <w:sz w:val="20"/>
+                <w:szCs w:val="20"/>
+              </w:rPr>
+              <w:t>condiciones</w:t>
+            </w:r>
+            <w:proofErr w:type="spellEnd"/>
+            <w:r>
+              <w:rPr>
+                <w:rFonts w:ascii="Calibri" w:hAnsi="Calibri" w:cs="Times New Roman"/>
+                <w:b/>
+                <w:sz w:val="20"/>
+                <w:szCs w:val="20"/>
+              </w:rPr>
+              <w:t>:</w:t>
             </w:r>
           </w:p>
           <w:p>
@@ -13710,7 +14905,27 @@
                 <w:sz w:val="20"/>
                 <w:szCs w:val="20"/>
               </w:rPr>
-              <w:t>Post-condiciones:</w:t>
+              <w:t>Post-</w:t>
+            </w:r>
+            <w:proofErr w:type="spellStart"/>
+            <w:r>
+              <w:rPr>
+                <w:rFonts w:ascii="Calibri" w:hAnsi="Calibri" w:cs="Times New Roman"/>
+                <w:b/>
+                <w:sz w:val="20"/>
+                <w:szCs w:val="20"/>
+              </w:rPr>
+              <w:t>condiciones</w:t>
+            </w:r>
+            <w:proofErr w:type="spellEnd"/>
+            <w:r>
+              <w:rPr>
+                <w:rFonts w:ascii="Calibri" w:hAnsi="Calibri" w:cs="Times New Roman"/>
+                <w:b/>
+                <w:sz w:val="20"/>
+                <w:szCs w:val="20"/>
+              </w:rPr>
+              <w:t>:</w:t>
             </w:r>
           </w:p>
           <w:p>
@@ -13784,15 +14999,57 @@
                 <w:szCs w:val="20"/>
               </w:rPr>
             </w:pPr>
-            <w:r>
-              <w:rPr>
-                <w:rFonts w:ascii="Calibri" w:hAnsi="Calibri" w:cs="Times New Roman"/>
-                <w:b/>
-                <w:sz w:val="20"/>
-                <w:szCs w:val="20"/>
-              </w:rPr>
-              <w:t>Curso Básico de Eventos</w:t>
-            </w:r>
+            <w:proofErr w:type="spellStart"/>
+            <w:r>
+              <w:rPr>
+                <w:rFonts w:ascii="Calibri" w:hAnsi="Calibri" w:cs="Times New Roman"/>
+                <w:b/>
+                <w:sz w:val="20"/>
+                <w:szCs w:val="20"/>
+              </w:rPr>
+              <w:t>Curso</w:t>
+            </w:r>
+            <w:proofErr w:type="spellEnd"/>
+            <w:r>
+              <w:rPr>
+                <w:rFonts w:ascii="Calibri" w:hAnsi="Calibri" w:cs="Times New Roman"/>
+                <w:b/>
+                <w:sz w:val="20"/>
+                <w:szCs w:val="20"/>
+              </w:rPr>
+              <w:t xml:space="preserve"> </w:t>
+            </w:r>
+            <w:proofErr w:type="spellStart"/>
+            <w:r>
+              <w:rPr>
+                <w:rFonts w:ascii="Calibri" w:hAnsi="Calibri" w:cs="Times New Roman"/>
+                <w:b/>
+                <w:sz w:val="20"/>
+                <w:szCs w:val="20"/>
+              </w:rPr>
+              <w:t>Básico</w:t>
+            </w:r>
+            <w:proofErr w:type="spellEnd"/>
+            <w:r>
+              <w:rPr>
+                <w:rFonts w:ascii="Calibri" w:hAnsi="Calibri" w:cs="Times New Roman"/>
+                <w:b/>
+                <w:sz w:val="20"/>
+                <w:szCs w:val="20"/>
+              </w:rPr>
+              <w:t xml:space="preserve"> de </w:t>
+            </w:r>
+            <w:proofErr w:type="spellStart"/>
+            <w:r>
+              <w:rPr>
+                <w:rFonts w:ascii="Calibri" w:hAnsi="Calibri" w:cs="Times New Roman"/>
+                <w:b/>
+                <w:sz w:val="20"/>
+                <w:szCs w:val="20"/>
+              </w:rPr>
+              <w:t>Eventos</w:t>
+            </w:r>
+            <w:proofErr w:type="spellEnd"/>
           </w:p>
         </w:tc>
       </w:tr>
@@ -13814,6 +15071,7 @@
                 <w:szCs w:val="20"/>
               </w:rPr>
             </w:pPr>
+            <w:proofErr w:type="spellStart"/>
             <w:r>
               <w:rPr>
                 <w:rFonts w:ascii="Calibri" w:hAnsi="Calibri" w:cs="Times New Roman"/>
@@ -13823,6 +15081,7 @@
               </w:rPr>
               <w:t>Usuario</w:t>
             </w:r>
+            <w:proofErr w:type="spellEnd"/>
           </w:p>
         </w:tc>
         <w:tc>
@@ -14157,8 +15416,19 @@
                 <w:sz w:val="20"/>
                 <w:szCs w:val="20"/>
               </w:rPr>
-              <w:t>Caminos Alternativos</w:t>
-            </w:r>
+              <w:t xml:space="preserve">Caminos </w:t>
+            </w:r>
+            <w:proofErr w:type="spellStart"/>
+            <w:r>
+              <w:rPr>
+                <w:rFonts w:ascii="Calibri" w:hAnsi="Calibri" w:cs="Times New Roman"/>
+                <w:b/>
+                <w:sz w:val="20"/>
+                <w:szCs w:val="20"/>
+              </w:rPr>
+              <w:t>Alternativos</w:t>
+            </w:r>
+            <w:proofErr w:type="spellEnd"/>
           </w:p>
         </w:tc>
       </w:tr>
@@ -15030,7 +16300,27 @@
                 <w:sz w:val="20"/>
                 <w:szCs w:val="20"/>
               </w:rPr>
-              <w:t>Pre-condiciones:</w:t>
+              <w:t>Pre-</w:t>
+            </w:r>
+            <w:proofErr w:type="spellStart"/>
+            <w:r>
+              <w:rPr>
+                <w:rFonts w:ascii="Calibri" w:hAnsi="Calibri" w:cs="Times New Roman"/>
+                <w:b/>
+                <w:sz w:val="20"/>
+                <w:szCs w:val="20"/>
+              </w:rPr>
+              <w:t>condiciones</w:t>
+            </w:r>
+            <w:proofErr w:type="spellEnd"/>
+            <w:r>
+              <w:rPr>
+                <w:rFonts w:ascii="Calibri" w:hAnsi="Calibri" w:cs="Times New Roman"/>
+                <w:b/>
+                <w:sz w:val="20"/>
+                <w:szCs w:val="20"/>
+              </w:rPr>
+              <w:t>:</w:t>
             </w:r>
           </w:p>
           <w:p>
@@ -15103,7 +16393,27 @@
                 <w:sz w:val="20"/>
                 <w:szCs w:val="20"/>
               </w:rPr>
-              <w:t>Post-condiciones:</w:t>
+              <w:t>Post-</w:t>
+            </w:r>
+            <w:proofErr w:type="spellStart"/>
+            <w:r>
+              <w:rPr>
+                <w:rFonts w:ascii="Calibri" w:hAnsi="Calibri" w:cs="Times New Roman"/>
+                <w:b/>
+                <w:sz w:val="20"/>
+                <w:szCs w:val="20"/>
+              </w:rPr>
+              <w:t>condiciones</w:t>
+            </w:r>
+            <w:proofErr w:type="spellEnd"/>
+            <w:r>
+              <w:rPr>
+                <w:rFonts w:ascii="Calibri" w:hAnsi="Calibri" w:cs="Times New Roman"/>
+                <w:b/>
+                <w:sz w:val="20"/>
+                <w:szCs w:val="20"/>
+              </w:rPr>
+              <w:t>:</w:t>
             </w:r>
           </w:p>
           <w:p>
@@ -15151,6 +16461,7 @@
                 <w:szCs w:val="20"/>
               </w:rPr>
             </w:pPr>
+            <w:proofErr w:type="spellStart"/>
             <w:r>
               <w:rPr>
                 <w:rFonts w:ascii="Calibri" w:hAnsi="Calibri" w:cs="Times New Roman"/>
@@ -15159,8 +16470,49 @@
                 <w:szCs w:val="20"/>
               </w:rPr>
               <w:lastRenderedPageBreak/>
-              <w:t>Curso Básico de Eventos</w:t>
-            </w:r>
+              <w:t>Curso</w:t>
+            </w:r>
+            <w:proofErr w:type="spellEnd"/>
+            <w:r>
+              <w:rPr>
+                <w:rFonts w:ascii="Calibri" w:hAnsi="Calibri" w:cs="Times New Roman"/>
+                <w:b/>
+                <w:sz w:val="20"/>
+                <w:szCs w:val="20"/>
+              </w:rPr>
+              <w:t xml:space="preserve"> </w:t>
+            </w:r>
+            <w:proofErr w:type="spellStart"/>
+            <w:r>
+              <w:rPr>
+                <w:rFonts w:ascii="Calibri" w:hAnsi="Calibri" w:cs="Times New Roman"/>
+                <w:b/>
+                <w:sz w:val="20"/>
+                <w:szCs w:val="20"/>
+              </w:rPr>
+              <w:t>Básico</w:t>
+            </w:r>
+            <w:proofErr w:type="spellEnd"/>
+            <w:r>
+              <w:rPr>
+                <w:rFonts w:ascii="Calibri" w:hAnsi="Calibri" w:cs="Times New Roman"/>
+                <w:b/>
+                <w:sz w:val="20"/>
+                <w:szCs w:val="20"/>
+              </w:rPr>
+              <w:t xml:space="preserve"> de </w:t>
+            </w:r>
+            <w:proofErr w:type="spellStart"/>
+            <w:r>
+              <w:rPr>
+                <w:rFonts w:ascii="Calibri" w:hAnsi="Calibri" w:cs="Times New Roman"/>
+                <w:b/>
+                <w:sz w:val="20"/>
+                <w:szCs w:val="20"/>
+              </w:rPr>
+              <w:t>Eventos</w:t>
+            </w:r>
+            <w:proofErr w:type="spellEnd"/>
           </w:p>
         </w:tc>
       </w:tr>
@@ -15182,6 +16534,7 @@
                 <w:szCs w:val="20"/>
               </w:rPr>
             </w:pPr>
+            <w:proofErr w:type="spellStart"/>
             <w:r>
               <w:rPr>
                 <w:rFonts w:ascii="Calibri" w:hAnsi="Calibri" w:cs="Times New Roman"/>
@@ -15191,6 +16544,7 @@
               </w:rPr>
               <w:t>Usuario</w:t>
             </w:r>
+            <w:proofErr w:type="spellEnd"/>
           </w:p>
         </w:tc>
         <w:tc>
@@ -15578,8 +16932,19 @@
                 <w:sz w:val="20"/>
                 <w:szCs w:val="20"/>
               </w:rPr>
-              <w:t>Caminos Alternativos</w:t>
-            </w:r>
+              <w:t xml:space="preserve">Caminos </w:t>
+            </w:r>
+            <w:proofErr w:type="spellStart"/>
+            <w:r>
+              <w:rPr>
+                <w:rFonts w:ascii="Calibri" w:hAnsi="Calibri" w:cs="Times New Roman"/>
+                <w:b/>
+                <w:sz w:val="20"/>
+                <w:szCs w:val="20"/>
+              </w:rPr>
+              <w:t>Alternativos</w:t>
+            </w:r>
+            <w:proofErr w:type="spellEnd"/>
           </w:p>
         </w:tc>
       </w:tr>
@@ -15628,8 +16993,19 @@
                 <w:sz w:val="20"/>
                 <w:szCs w:val="20"/>
               </w:rPr>
-              <w:t>Caminos de Excepción</w:t>
-            </w:r>
+              <w:t xml:space="preserve">Caminos de </w:t>
+            </w:r>
+            <w:proofErr w:type="spellStart"/>
+            <w:r>
+              <w:rPr>
+                <w:rFonts w:ascii="Calibri" w:hAnsi="Calibri" w:cs="Times New Roman"/>
+                <w:b/>
+                <w:sz w:val="20"/>
+                <w:szCs w:val="20"/>
+              </w:rPr>
+              <w:t>Excepción</w:t>
+            </w:r>
+            <w:proofErr w:type="spellEnd"/>
           </w:p>
         </w:tc>
       </w:tr>
@@ -15725,15 +17101,37 @@
                 <w:szCs w:val="20"/>
               </w:rPr>
             </w:pPr>
-            <w:r>
-              <w:rPr>
-                <w:rFonts w:ascii="Calibri" w:hAnsi="Calibri" w:cs="Times New Roman"/>
-                <w:b/>
-                <w:sz w:val="20"/>
-                <w:szCs w:val="20"/>
-              </w:rPr>
-              <w:t>Puntos de Extensión</w:t>
-            </w:r>
+            <w:proofErr w:type="spellStart"/>
+            <w:r>
+              <w:rPr>
+                <w:rFonts w:ascii="Calibri" w:hAnsi="Calibri" w:cs="Times New Roman"/>
+                <w:b/>
+                <w:sz w:val="20"/>
+                <w:szCs w:val="20"/>
+              </w:rPr>
+              <w:t>Puntos</w:t>
+            </w:r>
+            <w:proofErr w:type="spellEnd"/>
+            <w:r>
+              <w:rPr>
+                <w:rFonts w:ascii="Calibri" w:hAnsi="Calibri" w:cs="Times New Roman"/>
+                <w:b/>
+                <w:sz w:val="20"/>
+                <w:szCs w:val="20"/>
+              </w:rPr>
+              <w:t xml:space="preserve"> de </w:t>
+            </w:r>
+            <w:proofErr w:type="spellStart"/>
+            <w:r>
+              <w:rPr>
+                <w:rFonts w:ascii="Calibri" w:hAnsi="Calibri" w:cs="Times New Roman"/>
+                <w:b/>
+                <w:sz w:val="20"/>
+                <w:szCs w:val="20"/>
+              </w:rPr>
+              <w:t>Extensión</w:t>
+            </w:r>
+            <w:proofErr w:type="spellEnd"/>
           </w:p>
         </w:tc>
       </w:tr>
@@ -15918,6 +17316,7 @@
                 <w:szCs w:val="20"/>
               </w:rPr>
             </w:pPr>
+            <w:proofErr w:type="spellStart"/>
             <w:r>
               <w:rPr>
                 <w:rFonts w:ascii="Calibri" w:hAnsi="Calibri" w:cs="Arial"/>
@@ -15927,6 +17326,7 @@
               </w:rPr>
               <w:t>Identificador</w:t>
             </w:r>
+            <w:proofErr w:type="spellEnd"/>
             <w:r>
               <w:rPr>
                 <w:rFonts w:ascii="Calibri" w:hAnsi="Calibri" w:cs="Arial"/>
@@ -15988,7 +17388,27 @@
                 <w:sz w:val="20"/>
                 <w:szCs w:val="20"/>
               </w:rPr>
-              <w:t>Indispensable/Deseable:</w:t>
+              <w:t>Indispensable/</w:t>
+            </w:r>
+            <w:proofErr w:type="spellStart"/>
+            <w:r>
+              <w:rPr>
+                <w:rFonts w:ascii="Calibri" w:hAnsi="Calibri" w:cs="Arial"/>
+                <w:b/>
+                <w:sz w:val="20"/>
+                <w:szCs w:val="20"/>
+              </w:rPr>
+              <w:t>Deseable</w:t>
+            </w:r>
+            <w:proofErr w:type="spellEnd"/>
+            <w:r>
+              <w:rPr>
+                <w:rFonts w:ascii="Calibri" w:hAnsi="Calibri" w:cs="Arial"/>
+                <w:b/>
+                <w:sz w:val="20"/>
+                <w:szCs w:val="20"/>
+              </w:rPr>
+              <w:t>:</w:t>
             </w:r>
           </w:p>
           <w:p>
@@ -16024,14 +17444,25 @@
                 <w:szCs w:val="20"/>
               </w:rPr>
             </w:pPr>
-            <w:r>
-              <w:rPr>
-                <w:rFonts w:ascii="Calibri" w:hAnsi="Calibri" w:cs="Arial"/>
-                <w:b/>
-                <w:sz w:val="20"/>
-                <w:szCs w:val="20"/>
-              </w:rPr>
-              <w:t>Prioridad:</w:t>
+            <w:proofErr w:type="spellStart"/>
+            <w:r>
+              <w:rPr>
+                <w:rFonts w:ascii="Calibri" w:hAnsi="Calibri" w:cs="Arial"/>
+                <w:b/>
+                <w:sz w:val="20"/>
+                <w:szCs w:val="20"/>
+              </w:rPr>
+              <w:t>Prioridad</w:t>
+            </w:r>
+            <w:proofErr w:type="spellEnd"/>
+            <w:r>
+              <w:rPr>
+                <w:rFonts w:ascii="Calibri" w:hAnsi="Calibri" w:cs="Arial"/>
+                <w:b/>
+                <w:sz w:val="20"/>
+                <w:szCs w:val="20"/>
+              </w:rPr>
+              <w:t>:</w:t>
             </w:r>
           </w:p>
           <w:p>
@@ -16537,7 +17968,27 @@
                 <w:sz w:val="20"/>
                 <w:szCs w:val="20"/>
               </w:rPr>
-              <w:t>Pre-condiciones:</w:t>
+              <w:t>Pre-</w:t>
+            </w:r>
+            <w:proofErr w:type="spellStart"/>
+            <w:r>
+              <w:rPr>
+                <w:rFonts w:ascii="Calibri" w:hAnsi="Calibri" w:cs="Arial"/>
+                <w:b/>
+                <w:sz w:val="20"/>
+                <w:szCs w:val="20"/>
+              </w:rPr>
+              <w:t>condiciones</w:t>
+            </w:r>
+            <w:proofErr w:type="spellEnd"/>
+            <w:r>
+              <w:rPr>
+                <w:rFonts w:ascii="Calibri" w:hAnsi="Calibri" w:cs="Arial"/>
+                <w:b/>
+                <w:sz w:val="20"/>
+                <w:szCs w:val="20"/>
+              </w:rPr>
+              <w:t>:</w:t>
             </w:r>
           </w:p>
           <w:p>
@@ -16619,7 +18070,27 @@
                 <w:sz w:val="20"/>
                 <w:szCs w:val="20"/>
               </w:rPr>
-              <w:t>Post-condiciones:</w:t>
+              <w:t>Post-</w:t>
+            </w:r>
+            <w:proofErr w:type="spellStart"/>
+            <w:r>
+              <w:rPr>
+                <w:rFonts w:ascii="Calibri" w:hAnsi="Calibri" w:cs="Arial"/>
+                <w:b/>
+                <w:sz w:val="20"/>
+                <w:szCs w:val="20"/>
+              </w:rPr>
+              <w:t>condiciones</w:t>
+            </w:r>
+            <w:proofErr w:type="spellEnd"/>
+            <w:r>
+              <w:rPr>
+                <w:rFonts w:ascii="Calibri" w:hAnsi="Calibri" w:cs="Arial"/>
+                <w:b/>
+                <w:sz w:val="20"/>
+                <w:szCs w:val="20"/>
+              </w:rPr>
+              <w:t>:</w:t>
             </w:r>
           </w:p>
           <w:p>
@@ -16666,15 +18137,57 @@
                 <w:szCs w:val="20"/>
               </w:rPr>
             </w:pPr>
-            <w:r>
-              <w:rPr>
-                <w:rFonts w:ascii="Calibri" w:hAnsi="Calibri" w:cs="Times New Roman"/>
-                <w:b/>
-                <w:sz w:val="20"/>
-                <w:szCs w:val="20"/>
-              </w:rPr>
-              <w:t>Curso Básico de Eventos</w:t>
-            </w:r>
+            <w:proofErr w:type="spellStart"/>
+            <w:r>
+              <w:rPr>
+                <w:rFonts w:ascii="Calibri" w:hAnsi="Calibri" w:cs="Times New Roman"/>
+                <w:b/>
+                <w:sz w:val="20"/>
+                <w:szCs w:val="20"/>
+              </w:rPr>
+              <w:t>Curso</w:t>
+            </w:r>
+            <w:proofErr w:type="spellEnd"/>
+            <w:r>
+              <w:rPr>
+                <w:rFonts w:ascii="Calibri" w:hAnsi="Calibri" w:cs="Times New Roman"/>
+                <w:b/>
+                <w:sz w:val="20"/>
+                <w:szCs w:val="20"/>
+              </w:rPr>
+              <w:t xml:space="preserve"> </w:t>
+            </w:r>
+            <w:proofErr w:type="spellStart"/>
+            <w:r>
+              <w:rPr>
+                <w:rFonts w:ascii="Calibri" w:hAnsi="Calibri" w:cs="Times New Roman"/>
+                <w:b/>
+                <w:sz w:val="20"/>
+                <w:szCs w:val="20"/>
+              </w:rPr>
+              <w:t>Básico</w:t>
+            </w:r>
+            <w:proofErr w:type="spellEnd"/>
+            <w:r>
+              <w:rPr>
+                <w:rFonts w:ascii="Calibri" w:hAnsi="Calibri" w:cs="Times New Roman"/>
+                <w:b/>
+                <w:sz w:val="20"/>
+                <w:szCs w:val="20"/>
+              </w:rPr>
+              <w:t xml:space="preserve"> de </w:t>
+            </w:r>
+            <w:proofErr w:type="spellStart"/>
+            <w:r>
+              <w:rPr>
+                <w:rFonts w:ascii="Calibri" w:hAnsi="Calibri" w:cs="Times New Roman"/>
+                <w:b/>
+                <w:sz w:val="20"/>
+                <w:szCs w:val="20"/>
+              </w:rPr>
+              <w:t>Eventos</w:t>
+            </w:r>
+            <w:proofErr w:type="spellEnd"/>
           </w:p>
         </w:tc>
       </w:tr>
@@ -16696,6 +18209,7 @@
                 <w:szCs w:val="20"/>
               </w:rPr>
             </w:pPr>
+            <w:proofErr w:type="spellStart"/>
             <w:r>
               <w:rPr>
                 <w:rFonts w:ascii="Calibri" w:hAnsi="Calibri" w:cs="Times New Roman"/>
@@ -16705,6 +18219,7 @@
               </w:rPr>
               <w:t>Usuario</w:t>
             </w:r>
+            <w:proofErr w:type="spellEnd"/>
           </w:p>
         </w:tc>
         <w:tc>
@@ -17047,8 +18562,19 @@
                 <w:sz w:val="20"/>
                 <w:szCs w:val="20"/>
               </w:rPr>
-              <w:t>Caminos Alternativos</w:t>
-            </w:r>
+              <w:t xml:space="preserve">Caminos </w:t>
+            </w:r>
+            <w:proofErr w:type="spellStart"/>
+            <w:r>
+              <w:rPr>
+                <w:rFonts w:ascii="Calibri" w:hAnsi="Calibri" w:cs="Times New Roman"/>
+                <w:b/>
+                <w:sz w:val="20"/>
+                <w:szCs w:val="20"/>
+              </w:rPr>
+              <w:t>Alternativos</w:t>
+            </w:r>
+            <w:proofErr w:type="spellEnd"/>
           </w:p>
         </w:tc>
       </w:tr>
@@ -17098,8 +18624,19 @@
                 <w:sz w:val="20"/>
                 <w:szCs w:val="20"/>
               </w:rPr>
-              <w:t>Caminos de Excepción</w:t>
-            </w:r>
+              <w:t xml:space="preserve">Caminos de </w:t>
+            </w:r>
+            <w:proofErr w:type="spellStart"/>
+            <w:r>
+              <w:rPr>
+                <w:rFonts w:ascii="Calibri" w:hAnsi="Calibri" w:cs="Times New Roman"/>
+                <w:b/>
+                <w:sz w:val="20"/>
+                <w:szCs w:val="20"/>
+              </w:rPr>
+              <w:t>Excepción</w:t>
+            </w:r>
+            <w:proofErr w:type="spellEnd"/>
           </w:p>
         </w:tc>
       </w:tr>
@@ -17317,6 +18854,7 @@
                 <w:szCs w:val="20"/>
               </w:rPr>
             </w:pPr>
+            <w:proofErr w:type="spellStart"/>
             <w:r>
               <w:rPr>
                 <w:rFonts w:ascii="Calibri" w:hAnsi="Calibri" w:cs="Arial"/>
@@ -17326,6 +18864,7 @@
               </w:rPr>
               <w:t>Identificador</w:t>
             </w:r>
+            <w:proofErr w:type="spellEnd"/>
             <w:r>
               <w:rPr>
                 <w:rFonts w:ascii="Calibri" w:hAnsi="Calibri" w:cs="Arial"/>
@@ -17387,7 +18926,27 @@
                 <w:sz w:val="20"/>
                 <w:szCs w:val="20"/>
               </w:rPr>
-              <w:t>Indispensable/Deseable:</w:t>
+              <w:t>Indispensable/</w:t>
+            </w:r>
+            <w:proofErr w:type="spellStart"/>
+            <w:r>
+              <w:rPr>
+                <w:rFonts w:ascii="Calibri" w:hAnsi="Calibri" w:cs="Arial"/>
+                <w:b/>
+                <w:sz w:val="20"/>
+                <w:szCs w:val="20"/>
+              </w:rPr>
+              <w:t>Deseable</w:t>
+            </w:r>
+            <w:proofErr w:type="spellEnd"/>
+            <w:r>
+              <w:rPr>
+                <w:rFonts w:ascii="Calibri" w:hAnsi="Calibri" w:cs="Arial"/>
+                <w:b/>
+                <w:sz w:val="20"/>
+                <w:szCs w:val="20"/>
+              </w:rPr>
+              <w:t>:</w:t>
             </w:r>
           </w:p>
           <w:p>
@@ -17423,14 +18982,25 @@
                 <w:szCs w:val="20"/>
               </w:rPr>
             </w:pPr>
-            <w:r>
-              <w:rPr>
-                <w:rFonts w:ascii="Calibri" w:hAnsi="Calibri" w:cs="Arial"/>
-                <w:b/>
-                <w:sz w:val="20"/>
-                <w:szCs w:val="20"/>
-              </w:rPr>
-              <w:t>Prioridad:</w:t>
+            <w:proofErr w:type="spellStart"/>
+            <w:r>
+              <w:rPr>
+                <w:rFonts w:ascii="Calibri" w:hAnsi="Calibri" w:cs="Arial"/>
+                <w:b/>
+                <w:sz w:val="20"/>
+                <w:szCs w:val="20"/>
+              </w:rPr>
+              <w:t>Prioridad</w:t>
+            </w:r>
+            <w:proofErr w:type="spellEnd"/>
+            <w:r>
+              <w:rPr>
+                <w:rFonts w:ascii="Calibri" w:hAnsi="Calibri" w:cs="Arial"/>
+                <w:b/>
+                <w:sz w:val="20"/>
+                <w:szCs w:val="20"/>
+              </w:rPr>
+              <w:t>:</w:t>
             </w:r>
           </w:p>
           <w:p>
@@ -17926,7 +19496,27 @@
                 <w:sz w:val="20"/>
                 <w:szCs w:val="20"/>
               </w:rPr>
-              <w:t>Pre-condiciones:</w:t>
+              <w:t>Pre-</w:t>
+            </w:r>
+            <w:proofErr w:type="spellStart"/>
+            <w:r>
+              <w:rPr>
+                <w:rFonts w:ascii="Calibri" w:hAnsi="Calibri" w:cs="Arial"/>
+                <w:b/>
+                <w:sz w:val="20"/>
+                <w:szCs w:val="20"/>
+              </w:rPr>
+              <w:t>condiciones</w:t>
+            </w:r>
+            <w:proofErr w:type="spellEnd"/>
+            <w:r>
+              <w:rPr>
+                <w:rFonts w:ascii="Calibri" w:hAnsi="Calibri" w:cs="Arial"/>
+                <w:b/>
+                <w:sz w:val="20"/>
+                <w:szCs w:val="20"/>
+              </w:rPr>
+              <w:t>:</w:t>
             </w:r>
           </w:p>
           <w:p>
@@ -18008,7 +19598,27 @@
                 <w:sz w:val="20"/>
                 <w:szCs w:val="20"/>
               </w:rPr>
-              <w:t>Post-condiciones:</w:t>
+              <w:t>Post-</w:t>
+            </w:r>
+            <w:proofErr w:type="spellStart"/>
+            <w:r>
+              <w:rPr>
+                <w:rFonts w:ascii="Calibri" w:hAnsi="Calibri" w:cs="Arial"/>
+                <w:b/>
+                <w:sz w:val="20"/>
+                <w:szCs w:val="20"/>
+              </w:rPr>
+              <w:t>condiciones</w:t>
+            </w:r>
+            <w:proofErr w:type="spellEnd"/>
+            <w:r>
+              <w:rPr>
+                <w:rFonts w:ascii="Calibri" w:hAnsi="Calibri" w:cs="Arial"/>
+                <w:b/>
+                <w:sz w:val="20"/>
+                <w:szCs w:val="20"/>
+              </w:rPr>
+              <w:t>:</w:t>
             </w:r>
           </w:p>
           <w:p>
@@ -18073,15 +19683,57 @@
                 <w:szCs w:val="20"/>
               </w:rPr>
             </w:pPr>
-            <w:r>
-              <w:rPr>
-                <w:rFonts w:ascii="Calibri" w:hAnsi="Calibri" w:cs="Times New Roman"/>
-                <w:b/>
-                <w:sz w:val="20"/>
-                <w:szCs w:val="20"/>
-              </w:rPr>
-              <w:t>Curso Básico de Eventos</w:t>
-            </w:r>
+            <w:proofErr w:type="spellStart"/>
+            <w:r>
+              <w:rPr>
+                <w:rFonts w:ascii="Calibri" w:hAnsi="Calibri" w:cs="Times New Roman"/>
+                <w:b/>
+                <w:sz w:val="20"/>
+                <w:szCs w:val="20"/>
+              </w:rPr>
+              <w:t>Curso</w:t>
+            </w:r>
+            <w:proofErr w:type="spellEnd"/>
+            <w:r>
+              <w:rPr>
+                <w:rFonts w:ascii="Calibri" w:hAnsi="Calibri" w:cs="Times New Roman"/>
+                <w:b/>
+                <w:sz w:val="20"/>
+                <w:szCs w:val="20"/>
+              </w:rPr>
+              <w:t xml:space="preserve"> </w:t>
+            </w:r>
+            <w:proofErr w:type="spellStart"/>
+            <w:r>
+              <w:rPr>
+                <w:rFonts w:ascii="Calibri" w:hAnsi="Calibri" w:cs="Times New Roman"/>
+                <w:b/>
+                <w:sz w:val="20"/>
+                <w:szCs w:val="20"/>
+              </w:rPr>
+              <w:t>Básico</w:t>
+            </w:r>
+            <w:proofErr w:type="spellEnd"/>
+            <w:r>
+              <w:rPr>
+                <w:rFonts w:ascii="Calibri" w:hAnsi="Calibri" w:cs="Times New Roman"/>
+                <w:b/>
+                <w:sz w:val="20"/>
+                <w:szCs w:val="20"/>
+              </w:rPr>
+              <w:t xml:space="preserve"> de </w:t>
+            </w:r>
+            <w:proofErr w:type="spellStart"/>
+            <w:r>
+              <w:rPr>
+                <w:rFonts w:ascii="Calibri" w:hAnsi="Calibri" w:cs="Times New Roman"/>
+                <w:b/>
+                <w:sz w:val="20"/>
+                <w:szCs w:val="20"/>
+              </w:rPr>
+              <w:t>Eventos</w:t>
+            </w:r>
+            <w:proofErr w:type="spellEnd"/>
           </w:p>
         </w:tc>
       </w:tr>
@@ -18103,6 +19755,7 @@
                 <w:szCs w:val="20"/>
               </w:rPr>
             </w:pPr>
+            <w:proofErr w:type="spellStart"/>
             <w:r>
               <w:rPr>
                 <w:rFonts w:ascii="Calibri" w:hAnsi="Calibri" w:cs="Times New Roman"/>
@@ -18112,6 +19765,7 @@
               </w:rPr>
               <w:t>Usuario</w:t>
             </w:r>
+            <w:proofErr w:type="spellEnd"/>
           </w:p>
         </w:tc>
         <w:tc>
@@ -18440,8 +20094,19 @@
                 <w:szCs w:val="20"/>
               </w:rPr>
               <w:lastRenderedPageBreak/>
-              <w:t>Caminos Alternativos</w:t>
-            </w:r>
+              <w:t xml:space="preserve">Caminos </w:t>
+            </w:r>
+            <w:proofErr w:type="spellStart"/>
+            <w:r>
+              <w:rPr>
+                <w:rFonts w:ascii="Calibri" w:hAnsi="Calibri" w:cs="Times New Roman"/>
+                <w:b/>
+                <w:sz w:val="20"/>
+                <w:szCs w:val="20"/>
+              </w:rPr>
+              <w:t>Alternativos</w:t>
+            </w:r>
+            <w:proofErr w:type="spellEnd"/>
           </w:p>
         </w:tc>
       </w:tr>
@@ -18491,8 +20156,19 @@
                 <w:sz w:val="20"/>
                 <w:szCs w:val="20"/>
               </w:rPr>
-              <w:t>Caminos de Excepción</w:t>
-            </w:r>
+              <w:t xml:space="preserve">Caminos de </w:t>
+            </w:r>
+            <w:proofErr w:type="spellStart"/>
+            <w:r>
+              <w:rPr>
+                <w:rFonts w:ascii="Calibri" w:hAnsi="Calibri" w:cs="Times New Roman"/>
+                <w:b/>
+                <w:sz w:val="20"/>
+                <w:szCs w:val="20"/>
+              </w:rPr>
+              <w:t>Excepción</w:t>
+            </w:r>
+            <w:proofErr w:type="spellEnd"/>
           </w:p>
         </w:tc>
       </w:tr>
@@ -18671,6 +20347,7 @@
                 <w:szCs w:val="20"/>
               </w:rPr>
             </w:pPr>
+            <w:proofErr w:type="spellStart"/>
             <w:r>
               <w:rPr>
                 <w:rFonts w:ascii="Calibri" w:hAnsi="Calibri" w:cs="Arial"/>
@@ -18680,6 +20357,7 @@
               </w:rPr>
               <w:t>Identificador</w:t>
             </w:r>
+            <w:proofErr w:type="spellEnd"/>
             <w:r>
               <w:rPr>
                 <w:rFonts w:ascii="Calibri" w:hAnsi="Calibri" w:cs="Arial"/>
@@ -18741,7 +20419,27 @@
                 <w:sz w:val="20"/>
                 <w:szCs w:val="20"/>
               </w:rPr>
-              <w:t>Indispensable/Deseable:</w:t>
+              <w:t>Indispensable/</w:t>
+            </w:r>
+            <w:proofErr w:type="spellStart"/>
+            <w:r>
+              <w:rPr>
+                <w:rFonts w:ascii="Calibri" w:hAnsi="Calibri" w:cs="Arial"/>
+                <w:b/>
+                <w:sz w:val="20"/>
+                <w:szCs w:val="20"/>
+              </w:rPr>
+              <w:t>Deseable</w:t>
+            </w:r>
+            <w:proofErr w:type="spellEnd"/>
+            <w:r>
+              <w:rPr>
+                <w:rFonts w:ascii="Calibri" w:hAnsi="Calibri" w:cs="Arial"/>
+                <w:b/>
+                <w:sz w:val="20"/>
+                <w:szCs w:val="20"/>
+              </w:rPr>
+              <w:t>:</w:t>
             </w:r>
           </w:p>
           <w:p>
@@ -18777,14 +20475,25 @@
                 <w:szCs w:val="20"/>
               </w:rPr>
             </w:pPr>
-            <w:r>
-              <w:rPr>
-                <w:rFonts w:ascii="Calibri" w:hAnsi="Calibri" w:cs="Arial"/>
-                <w:b/>
-                <w:sz w:val="20"/>
-                <w:szCs w:val="20"/>
-              </w:rPr>
-              <w:t>Prioridad:</w:t>
+            <w:proofErr w:type="spellStart"/>
+            <w:r>
+              <w:rPr>
+                <w:rFonts w:ascii="Calibri" w:hAnsi="Calibri" w:cs="Arial"/>
+                <w:b/>
+                <w:sz w:val="20"/>
+                <w:szCs w:val="20"/>
+              </w:rPr>
+              <w:t>Prioridad</w:t>
+            </w:r>
+            <w:proofErr w:type="spellEnd"/>
+            <w:r>
+              <w:rPr>
+                <w:rFonts w:ascii="Calibri" w:hAnsi="Calibri" w:cs="Arial"/>
+                <w:b/>
+                <w:sz w:val="20"/>
+                <w:szCs w:val="20"/>
+              </w:rPr>
+              <w:t>:</w:t>
             </w:r>
           </w:p>
           <w:p>
@@ -19200,7 +20909,27 @@
                 <w:szCs w:val="20"/>
               </w:rPr>
               <w:lastRenderedPageBreak/>
-              <w:t>Pre-condiciones:</w:t>
+              <w:t>Pre-</w:t>
+            </w:r>
+            <w:proofErr w:type="spellStart"/>
+            <w:r>
+              <w:rPr>
+                <w:rFonts w:ascii="Calibri" w:hAnsi="Calibri" w:cs="Arial"/>
+                <w:b/>
+                <w:sz w:val="20"/>
+                <w:szCs w:val="20"/>
+              </w:rPr>
+              <w:t>condiciones</w:t>
+            </w:r>
+            <w:proofErr w:type="spellEnd"/>
+            <w:r>
+              <w:rPr>
+                <w:rFonts w:ascii="Calibri" w:hAnsi="Calibri" w:cs="Arial"/>
+                <w:b/>
+                <w:sz w:val="20"/>
+                <w:szCs w:val="20"/>
+              </w:rPr>
+              <w:t>:</w:t>
             </w:r>
           </w:p>
           <w:p>
@@ -19255,7 +20984,27 @@
                 <w:sz w:val="20"/>
                 <w:szCs w:val="20"/>
               </w:rPr>
-              <w:t>Post-condiciones:</w:t>
+              <w:t>Post-</w:t>
+            </w:r>
+            <w:proofErr w:type="spellStart"/>
+            <w:r>
+              <w:rPr>
+                <w:rFonts w:ascii="Calibri" w:hAnsi="Calibri" w:cs="Arial"/>
+                <w:b/>
+                <w:sz w:val="20"/>
+                <w:szCs w:val="20"/>
+              </w:rPr>
+              <w:t>condiciones</w:t>
+            </w:r>
+            <w:proofErr w:type="spellEnd"/>
+            <w:r>
+              <w:rPr>
+                <w:rFonts w:ascii="Calibri" w:hAnsi="Calibri" w:cs="Arial"/>
+                <w:b/>
+                <w:sz w:val="20"/>
+                <w:szCs w:val="20"/>
+              </w:rPr>
+              <w:t>:</w:t>
             </w:r>
           </w:p>
           <w:p>
@@ -19320,15 +21069,57 @@
                 <w:szCs w:val="20"/>
               </w:rPr>
             </w:pPr>
-            <w:r>
-              <w:rPr>
-                <w:rFonts w:ascii="Calibri" w:hAnsi="Calibri" w:cs="Times New Roman"/>
-                <w:b/>
-                <w:sz w:val="20"/>
-                <w:szCs w:val="20"/>
-              </w:rPr>
-              <w:t>Curso Básico de Eventos</w:t>
-            </w:r>
+            <w:proofErr w:type="spellStart"/>
+            <w:r>
+              <w:rPr>
+                <w:rFonts w:ascii="Calibri" w:hAnsi="Calibri" w:cs="Times New Roman"/>
+                <w:b/>
+                <w:sz w:val="20"/>
+                <w:szCs w:val="20"/>
+              </w:rPr>
+              <w:t>Curso</w:t>
+            </w:r>
+            <w:proofErr w:type="spellEnd"/>
+            <w:r>
+              <w:rPr>
+                <w:rFonts w:ascii="Calibri" w:hAnsi="Calibri" w:cs="Times New Roman"/>
+                <w:b/>
+                <w:sz w:val="20"/>
+                <w:szCs w:val="20"/>
+              </w:rPr>
+              <w:t xml:space="preserve"> </w:t>
+            </w:r>
+            <w:proofErr w:type="spellStart"/>
+            <w:r>
+              <w:rPr>
+                <w:rFonts w:ascii="Calibri" w:hAnsi="Calibri" w:cs="Times New Roman"/>
+                <w:b/>
+                <w:sz w:val="20"/>
+                <w:szCs w:val="20"/>
+              </w:rPr>
+              <w:t>Básico</w:t>
+            </w:r>
+            <w:proofErr w:type="spellEnd"/>
+            <w:r>
+              <w:rPr>
+                <w:rFonts w:ascii="Calibri" w:hAnsi="Calibri" w:cs="Times New Roman"/>
+                <w:b/>
+                <w:sz w:val="20"/>
+                <w:szCs w:val="20"/>
+              </w:rPr>
+              <w:t xml:space="preserve"> de </w:t>
+            </w:r>
+            <w:proofErr w:type="spellStart"/>
+            <w:r>
+              <w:rPr>
+                <w:rFonts w:ascii="Calibri" w:hAnsi="Calibri" w:cs="Times New Roman"/>
+                <w:b/>
+                <w:sz w:val="20"/>
+                <w:szCs w:val="20"/>
+              </w:rPr>
+              <w:t>Eventos</w:t>
+            </w:r>
+            <w:proofErr w:type="spellEnd"/>
           </w:p>
         </w:tc>
       </w:tr>
@@ -19350,6 +21141,7 @@
                 <w:szCs w:val="20"/>
               </w:rPr>
             </w:pPr>
+            <w:proofErr w:type="spellStart"/>
             <w:r>
               <w:rPr>
                 <w:rFonts w:ascii="Calibri" w:hAnsi="Calibri" w:cs="Times New Roman"/>
@@ -19359,6 +21151,7 @@
               </w:rPr>
               <w:t>Usuario</w:t>
             </w:r>
+            <w:proofErr w:type="spellEnd"/>
           </w:p>
         </w:tc>
         <w:tc>
@@ -19620,8 +21413,19 @@
                 <w:sz w:val="20"/>
                 <w:szCs w:val="20"/>
               </w:rPr>
-              <w:t>Caminos Alternativos</w:t>
-            </w:r>
+              <w:t xml:space="preserve">Caminos </w:t>
+            </w:r>
+            <w:proofErr w:type="spellStart"/>
+            <w:r>
+              <w:rPr>
+                <w:rFonts w:ascii="Calibri" w:hAnsi="Calibri" w:cs="Times New Roman"/>
+                <w:b/>
+                <w:sz w:val="20"/>
+                <w:szCs w:val="20"/>
+              </w:rPr>
+              <w:t>Alternativos</w:t>
+            </w:r>
+            <w:proofErr w:type="spellEnd"/>
           </w:p>
         </w:tc>
       </w:tr>
@@ -19671,8 +21475,19 @@
                 <w:sz w:val="20"/>
                 <w:szCs w:val="20"/>
               </w:rPr>
-              <w:t>Caminos de Excepción</w:t>
-            </w:r>
+              <w:t xml:space="preserve">Caminos de </w:t>
+            </w:r>
+            <w:proofErr w:type="spellStart"/>
+            <w:r>
+              <w:rPr>
+                <w:rFonts w:ascii="Calibri" w:hAnsi="Calibri" w:cs="Times New Roman"/>
+                <w:b/>
+                <w:sz w:val="20"/>
+                <w:szCs w:val="20"/>
+              </w:rPr>
+              <w:t>Excepción</w:t>
+            </w:r>
+            <w:proofErr w:type="spellEnd"/>
           </w:p>
         </w:tc>
       </w:tr>
@@ -19958,6 +21773,7 @@
               </w:rPr>
               <w:t xml:space="preserve">: </w:t>
             </w:r>
+            <w:proofErr w:type="spellStart"/>
             <w:r>
               <w:rPr>
                 <w:rFonts w:ascii="Arial" w:hAnsi="Arial" w:cs="Arial"/>
@@ -19975,6 +21791,7 @@
               </w:rPr>
               <w:t>nsable</w:t>
             </w:r>
+            <w:proofErr w:type="spellEnd"/>
             <w:r>
               <w:rPr>
                 <w:rFonts w:ascii="Calibri" w:hAnsi="Calibri" w:cs="Times New Roman"/>
@@ -19998,14 +21815,25 @@
                 <w:szCs w:val="20"/>
               </w:rPr>
             </w:pPr>
-            <w:r>
-              <w:rPr>
-                <w:rFonts w:ascii="Calibri" w:hAnsi="Calibri" w:cs="Times New Roman"/>
-                <w:b/>
-                <w:sz w:val="20"/>
-                <w:szCs w:val="20"/>
-              </w:rPr>
-              <w:t>Crítico:</w:t>
+            <w:proofErr w:type="spellStart"/>
+            <w:r>
+              <w:rPr>
+                <w:rFonts w:ascii="Calibri" w:hAnsi="Calibri" w:cs="Times New Roman"/>
+                <w:b/>
+                <w:sz w:val="20"/>
+                <w:szCs w:val="20"/>
+              </w:rPr>
+              <w:t>Crítico</w:t>
+            </w:r>
+            <w:proofErr w:type="spellEnd"/>
+            <w:r>
+              <w:rPr>
+                <w:rFonts w:ascii="Calibri" w:hAnsi="Calibri" w:cs="Times New Roman"/>
+                <w:b/>
+                <w:sz w:val="20"/>
+                <w:szCs w:val="20"/>
+              </w:rPr>
+              <w:t>:</w:t>
             </w:r>
             <w:r>
               <w:rPr>
@@ -20015,6 +21843,7 @@
               </w:rPr>
               <w:t xml:space="preserve"> </w:t>
             </w:r>
+            <w:proofErr w:type="spellStart"/>
             <w:r>
               <w:rPr>
                 <w:rFonts w:ascii="Arial" w:hAnsi="Arial" w:cs="Arial"/>
@@ -20023,6 +21852,7 @@
               </w:rPr>
               <w:t>Sí</w:t>
             </w:r>
+            <w:proofErr w:type="spellEnd"/>
           </w:p>
         </w:tc>
       </w:tr>
@@ -20151,7 +21981,29 @@
                 <w:szCs w:val="20"/>
                 <w:lang w:val="es-ES" w:eastAsia="ar-SA"/>
               </w:rPr>
-              <w:t>Asociados a cada actor existen roles que tienen diferentes permisos sobre los requisitos, a continuación se muestra para cada rol los requisitos a los que tiene acceso y a los que no, dentro de la aplicación:</w:t>
+              <w:t xml:space="preserve">Asociados a cada actor existen roles que tienen diferentes permisos sobre los requisitos, a </w:t>
+            </w:r>
+            <w:proofErr w:type="gramStart"/>
+            <w:r>
+              <w:rPr>
+                <w:rFonts w:ascii="Tahoma" w:hAnsi="Tahoma" w:cs="Tahoma"/>
+                <w:iCs/>
+                <w:sz w:val="20"/>
+                <w:szCs w:val="20"/>
+                <w:lang w:val="es-ES" w:eastAsia="ar-SA"/>
+              </w:rPr>
+              <w:t>continuación</w:t>
+            </w:r>
+            <w:proofErr w:type="gramEnd"/>
+            <w:r>
+              <w:rPr>
+                <w:rFonts w:ascii="Tahoma" w:hAnsi="Tahoma" w:cs="Tahoma"/>
+                <w:iCs/>
+                <w:sz w:val="20"/>
+                <w:szCs w:val="20"/>
+                <w:lang w:val="es-ES" w:eastAsia="ar-SA"/>
+              </w:rPr>
+              <w:t xml:space="preserve"> se muestra para cada rol los requisitos a los que tiene acceso y a los que no, dentro de la aplicación:</w:t>
             </w:r>
           </w:p>
           <w:tbl>
@@ -21216,8 +23068,9 @@
                 <w:szCs w:val="20"/>
                 <w:lang w:val="es-ES" w:eastAsia="ar-SA" w:bidi="en-US"/>
               </w:rPr>
-              <w:t>Definición para creación de funcionalidades o cambios sobre un sistema. Un requisito consta de identificador externo, nombre, categoría, indispensable/deseable, prioridad, descripción, precondiciones, pos</w:t>
-            </w:r>
+              <w:t xml:space="preserve">Definición para creación de funcionalidades o cambios sobre un sistema. Un requisito consta de identificador externo, nombre, categoría, indispensable/deseable, prioridad, descripción, precondiciones, </w:t>
+            </w:r>
+            <w:proofErr w:type="spellStart"/>
             <w:r>
               <w:rPr>
                 <w:rFonts w:ascii="Tahoma" w:eastAsia="Times New Roman" w:hAnsi="Tahoma" w:cs="Tahoma"/>
@@ -21226,7 +23079,7 @@
                 <w:szCs w:val="20"/>
                 <w:lang w:val="es-ES" w:eastAsia="ar-SA" w:bidi="en-US"/>
               </w:rPr>
-              <w:t>t</w:t>
+              <w:t>pos</w:t>
             </w:r>
             <w:r>
               <w:rPr>
@@ -21236,7 +23089,28 @@
                 <w:szCs w:val="20"/>
                 <w:lang w:val="es-ES" w:eastAsia="ar-SA" w:bidi="en-US"/>
               </w:rPr>
-              <w:t xml:space="preserve">condiciones, descripción entradas, descripción salidas, caminos de excepción, puntos de extensión, información del solicitante, proyecto, flujo básico de eventos, estado y recursos asignados.  </w:t>
+              <w:t>t</w:t>
+            </w:r>
+            <w:r>
+              <w:rPr>
+                <w:rFonts w:ascii="Tahoma" w:eastAsia="Times New Roman" w:hAnsi="Tahoma" w:cs="Tahoma"/>
+                <w:iCs/>
+                <w:sz w:val="20"/>
+                <w:szCs w:val="20"/>
+                <w:lang w:val="es-ES" w:eastAsia="ar-SA" w:bidi="en-US"/>
+              </w:rPr>
+              <w:t>condiciones</w:t>
+            </w:r>
+            <w:proofErr w:type="spellEnd"/>
+            <w:r>
+              <w:rPr>
+                <w:rFonts w:ascii="Tahoma" w:eastAsia="Times New Roman" w:hAnsi="Tahoma" w:cs="Tahoma"/>
+                <w:iCs/>
+                <w:sz w:val="20"/>
+                <w:szCs w:val="20"/>
+                <w:lang w:val="es-ES" w:eastAsia="ar-SA" w:bidi="en-US"/>
+              </w:rPr>
+              <w:t xml:space="preserve">, descripción entradas, descripción salidas, caminos de excepción, puntos de extensión, información del solicitante, proyecto, flujo básico de eventos, estado y recursos asignados.  </w:t>
             </w:r>
           </w:p>
         </w:tc>
@@ -25690,7 +27564,7 @@
 </file>
 
 <file path=customXml/itemProps1.xml><?xml version="1.0" encoding="utf-8"?>
-<ds:datastoreItem xmlns:ds="http://schemas.openxmlformats.org/officeDocument/2006/customXml" ds:itemID="{306C9ECB-E987-7047-9EF0-CB1BDE7C5C7A}">
+<ds:datastoreItem xmlns:ds="http://schemas.openxmlformats.org/officeDocument/2006/customXml" ds:itemID="{17E3CA93-BA4C-E345-A25D-70DAFB9807A1}">
   <ds:schemaRefs>
     <ds:schemaRef ds:uri="http://schemas.openxmlformats.org/officeDocument/2006/bibliography"/>
   </ds:schemaRefs>

</xml_diff>